<commit_message>
Aufgaben und Funktionen von Kennzahlen
</commit_message>
<xml_diff>
--- a/Kennzahlen.docx
+++ b/Kennzahlen.docx
@@ -22,13 +22,9 @@
           <w:szCs w:val="28"/>
           <w:lang w:val="de-DE"/>
         </w:rPr>
-        <w:t>Kennzahlenbereiche</w:t>
-      </w:r>
-      <w:bookmarkStart w:id="0" w:name="_GoBack"/>
-      <w:bookmarkEnd w:id="0"/>
-    </w:p>
-    <w:p>
-      <w:pPr>
+        <w:t>Kennzahlenbereich</w:t>
+      </w:r>
+      <w:r>
         <w:rPr>
           <w:b/>
           <w:bCs/>
@@ -37,167 +33,411 @@
           <w:szCs w:val="28"/>
           <w:lang w:val="de-DE"/>
         </w:rPr>
-      </w:pPr>
-    </w:p>
-    <w:p>
-      <w:pPr>
-        <w:rPr>
-          <w:lang w:val="de-DE"/>
-        </w:rPr>
-      </w:pPr>
-      <w:r>
-        <w:rPr>
-          <w:lang w:val="de-DE"/>
-        </w:rPr>
-        <w:t xml:space="preserve">Kennzahlen lassen sich in zwei Bereiche unterteilen. Zum einen in die </w:t>
-      </w:r>
-      <w:r>
-        <w:rPr>
-          <w:b/>
-          <w:bCs/>
-          <w:lang w:val="de-DE"/>
-        </w:rPr>
-        <w:t>finanzielle Stabilität</w:t>
-      </w:r>
-      <w:r>
-        <w:rPr>
-          <w:lang w:val="de-DE"/>
-        </w:rPr>
-        <w:t xml:space="preserve"> und zum anderen in die </w:t>
-      </w:r>
-      <w:r>
-        <w:rPr>
-          <w:b/>
-          <w:bCs/>
-          <w:lang w:val="de-DE"/>
-        </w:rPr>
-        <w:t>Ertragslage</w:t>
-      </w:r>
-      <w:r>
-        <w:rPr>
-          <w:lang w:val="de-DE"/>
-        </w:rPr>
-        <w:t>.</w:t>
-      </w:r>
-    </w:p>
-    <w:p>
-      <w:pPr>
-        <w:pStyle w:val="ListParagraph"/>
-        <w:numPr>
-          <w:ilvl w:val="0"/>
-          <w:numId w:val="1"/>
-        </w:numPr>
-        <w:rPr>
-          <w:lang w:val="de-DE"/>
-        </w:rPr>
-      </w:pPr>
-      <w:r>
-        <w:rPr>
-          <w:lang w:val="de-DE"/>
-        </w:rPr>
-        <w:t>Finanzielle Stabilität gibt Auskunft darüber, wie solide ein Unternehmen finanziert ist.</w:t>
-      </w:r>
-    </w:p>
-    <w:p>
-      <w:pPr>
-        <w:pStyle w:val="ListParagraph"/>
-        <w:numPr>
-          <w:ilvl w:val="0"/>
-          <w:numId w:val="1"/>
-        </w:numPr>
-        <w:rPr>
-          <w:lang w:val="de-DE"/>
-        </w:rPr>
-      </w:pPr>
-      <w:r>
-        <w:rPr>
-          <w:lang w:val="de-DE"/>
-        </w:rPr>
-        <w:t>Ertragslage gibt Auskunft darüber, wie gut das Unternehmen mit den verfügbaren Mitteln arbeitet.</w:t>
-      </w:r>
-    </w:p>
-    <w:p>
-      <w:pPr>
-        <w:rPr>
-          <w:lang w:val="de-DE"/>
-        </w:rPr>
-      </w:pPr>
-    </w:p>
-    <w:p>
-      <w:pPr>
-        <w:rPr>
+        <w:t>e</w:t>
+      </w:r>
+    </w:p>
+    <w:p>
+      <w:pPr>
+        <w:rPr>
+          <w:b/>
+          <w:bCs/>
           <w:color w:val="4472C4" w:themeColor="accent1"/>
           <w:sz w:val="28"/>
           <w:szCs w:val="28"/>
           <w:lang w:val="de-DE"/>
         </w:rPr>
       </w:pPr>
-      <w:r>
-        <w:rPr>
+    </w:p>
+    <w:p>
+      <w:pPr>
+        <w:rPr>
+          <w:lang w:val="de-DE"/>
+        </w:rPr>
+      </w:pPr>
+      <w:r>
+        <w:rPr>
+          <w:lang w:val="de-DE"/>
+        </w:rPr>
+        <w:t>Kennzahlen erläutern Größen, Vorgänge oder Zustände die für ein Unternehmen eine wichtige Rolle spielen. Kennzahlen beziehen sich auf messbare Tatbestände eines Unternehmens. Diese Tatbestände sind notwendig um eine Kennzahl zu erläutern und anschließend zu wiedergeben. Kennzahlen dienen daher zur Stärke</w:t>
+      </w:r>
+      <w:r>
+        <w:rPr>
+          <w:lang w:val="de-DE"/>
+        </w:rPr>
+        <w:t xml:space="preserve">n- und Schwächen Ermittlung, Problemerkennung, Informationsgewinnung zum Soll-Ist-Vergleich, zur Dokumentation und Koordination wichtiger Sachverhalte im Unternehmen. Kennzahlen haben den Zweck, aus vielen Informationen das Wesentliche zu repräsentieren. </w:t>
+      </w:r>
+    </w:p>
+    <w:p>
+      <w:pPr>
+        <w:pStyle w:val="ListParagraph"/>
+        <w:numPr>
+          <w:ilvl w:val="0"/>
+          <w:numId w:val="6"/>
+        </w:numPr>
+        <w:rPr>
+          <w:lang w:val="de-DE"/>
+        </w:rPr>
+      </w:pPr>
+      <w:r>
+        <w:rPr>
+          <w:lang w:val="de-DE"/>
+        </w:rPr>
+        <w:t>Aussagekraft</w:t>
+      </w:r>
+    </w:p>
+    <w:p>
+      <w:pPr>
+        <w:pStyle w:val="ListParagraph"/>
+        <w:numPr>
+          <w:ilvl w:val="1"/>
+          <w:numId w:val="6"/>
+        </w:numPr>
+        <w:rPr>
+          <w:lang w:val="de-DE"/>
+        </w:rPr>
+      </w:pPr>
+      <w:r>
+        <w:rPr>
+          <w:lang w:val="de-DE"/>
+        </w:rPr>
+        <w:t xml:space="preserve">Betriebswirtschaftliche sinnvolle Aussage über Tatbestände und Vorgänge </w:t>
+      </w:r>
+    </w:p>
+    <w:p>
+      <w:pPr>
+        <w:pStyle w:val="ListParagraph"/>
+        <w:numPr>
+          <w:ilvl w:val="0"/>
+          <w:numId w:val="6"/>
+        </w:numPr>
+        <w:rPr>
+          <w:lang w:val="de-DE"/>
+        </w:rPr>
+      </w:pPr>
+      <w:r>
+        <w:rPr>
+          <w:lang w:val="de-DE"/>
+        </w:rPr>
+        <w:t>Zielorientierung</w:t>
+      </w:r>
+    </w:p>
+    <w:p>
+      <w:pPr>
+        <w:pStyle w:val="ListParagraph"/>
+        <w:numPr>
+          <w:ilvl w:val="1"/>
+          <w:numId w:val="6"/>
+        </w:numPr>
+        <w:rPr>
+          <w:lang w:val="de-DE"/>
+        </w:rPr>
+      </w:pPr>
+      <w:r>
+        <w:rPr>
+          <w:lang w:val="de-DE"/>
+        </w:rPr>
+        <w:t>Muss einen Entscheidungsziel dienen können</w:t>
+      </w:r>
+    </w:p>
+    <w:p>
+      <w:pPr>
+        <w:pStyle w:val="ListParagraph"/>
+        <w:numPr>
+          <w:ilvl w:val="0"/>
+          <w:numId w:val="6"/>
+        </w:numPr>
+        <w:rPr>
+          <w:lang w:val="de-DE"/>
+        </w:rPr>
+      </w:pPr>
+      <w:r>
+        <w:rPr>
+          <w:lang w:val="de-DE"/>
+        </w:rPr>
+        <w:t>Wirtschaftlichkeit</w:t>
+      </w:r>
+    </w:p>
+    <w:p>
+      <w:pPr>
+        <w:pStyle w:val="ListParagraph"/>
+        <w:numPr>
+          <w:ilvl w:val="1"/>
+          <w:numId w:val="6"/>
+        </w:numPr>
+        <w:rPr>
+          <w:lang w:val="de-DE"/>
+        </w:rPr>
+      </w:pPr>
+      <w:r>
+        <w:rPr>
+          <w:lang w:val="de-DE"/>
+        </w:rPr>
+        <w:t>Ohne besonders großen Aufwand ermittelbar</w:t>
+      </w:r>
+    </w:p>
+    <w:p>
+      <w:pPr>
+        <w:pStyle w:val="ListParagraph"/>
+        <w:numPr>
+          <w:ilvl w:val="0"/>
+          <w:numId w:val="6"/>
+        </w:numPr>
+        <w:rPr>
+          <w:lang w:val="de-DE"/>
+        </w:rPr>
+      </w:pPr>
+      <w:r>
+        <w:rPr>
+          <w:lang w:val="de-DE"/>
+        </w:rPr>
+        <w:t>Reversibilität</w:t>
+      </w:r>
+    </w:p>
+    <w:p>
+      <w:pPr>
+        <w:pStyle w:val="ListParagraph"/>
+        <w:numPr>
+          <w:ilvl w:val="1"/>
+          <w:numId w:val="6"/>
+        </w:numPr>
+        <w:rPr>
+          <w:lang w:val="de-DE"/>
+        </w:rPr>
+      </w:pPr>
+      <w:r>
+        <w:rPr>
+          <w:lang w:val="de-DE"/>
+        </w:rPr>
+        <w:t>Umgekehrte Verhältnisse wiedergeben</w:t>
+      </w:r>
+    </w:p>
+    <w:p>
+      <w:pPr>
+        <w:pStyle w:val="ListParagraph"/>
+        <w:numPr>
+          <w:ilvl w:val="0"/>
+          <w:numId w:val="6"/>
+        </w:numPr>
+        <w:rPr>
+          <w:lang w:val="de-DE"/>
+        </w:rPr>
+      </w:pPr>
+      <w:r>
+        <w:rPr>
+          <w:lang w:val="de-DE"/>
+        </w:rPr>
+        <w:t>Zweck</w:t>
+      </w:r>
+    </w:p>
+    <w:p>
+      <w:pPr>
+        <w:pStyle w:val="ListParagraph"/>
+        <w:numPr>
+          <w:ilvl w:val="1"/>
+          <w:numId w:val="6"/>
+        </w:numPr>
+        <w:rPr>
+          <w:lang w:val="de-DE"/>
+        </w:rPr>
+      </w:pPr>
+      <w:r>
+        <w:rPr>
+          <w:lang w:val="de-DE"/>
+        </w:rPr>
+        <w:t>Lösung für eine bestimmte Aufgabe</w:t>
+      </w:r>
+    </w:p>
+    <w:p>
+      <w:pPr>
+        <w:rPr>
+          <w:lang w:val="de-DE"/>
+        </w:rPr>
+      </w:pPr>
+    </w:p>
+    <w:p>
+      <w:pPr>
+        <w:rPr>
+          <w:color w:val="4472C4" w:themeColor="accent1"/>
+          <w:lang w:val="de-DE"/>
+        </w:rPr>
+      </w:pPr>
+      <w:r>
+        <w:rPr>
+          <w:b/>
+          <w:bCs/>
           <w:color w:val="4472C4" w:themeColor="accent1"/>
           <w:sz w:val="28"/>
           <w:szCs w:val="28"/>
           <w:lang w:val="de-DE"/>
         </w:rPr>
-        <w:t>Finanziellen Stabilität</w:t>
-      </w:r>
-    </w:p>
-    <w:p>
-      <w:pPr>
-        <w:rPr>
-          <w:b/>
-          <w:bCs/>
-          <w:lang w:val="de-DE"/>
-        </w:rPr>
-      </w:pPr>
-      <w:r>
-        <w:rPr>
-          <w:lang w:val="de-DE"/>
-        </w:rPr>
-        <w:t xml:space="preserve">Lässt sich in zwei Teilbereiche unterteilen. Zum einen in </w:t>
-      </w:r>
-      <w:r>
-        <w:rPr>
-          <w:b/>
-          <w:bCs/>
-          <w:lang w:val="de-DE"/>
-        </w:rPr>
-        <w:t>Vermögens</w:t>
-      </w:r>
-      <w:r>
-        <w:rPr>
-          <w:b/>
-          <w:bCs/>
-          <w:lang w:val="de-DE"/>
-        </w:rPr>
-        <w:t>-</w:t>
-      </w:r>
-      <w:r>
-        <w:rPr>
-          <w:b/>
-          <w:bCs/>
-          <w:lang w:val="de-DE"/>
-        </w:rPr>
-        <w:t xml:space="preserve"> &amp; Kapitalstruktur </w:t>
-      </w:r>
-      <w:r>
-        <w:rPr>
-          <w:lang w:val="de-DE"/>
-        </w:rPr>
-        <w:t xml:space="preserve">und zum anderen in </w:t>
-      </w:r>
-      <w:r>
-        <w:rPr>
-          <w:b/>
-          <w:bCs/>
-          <w:lang w:val="de-DE"/>
-        </w:rPr>
-        <w:t>Finanzlage</w:t>
-      </w:r>
-      <w:r>
-        <w:rPr>
-          <w:b/>
-          <w:bCs/>
+        <w:t>Funktionen</w:t>
+      </w:r>
+    </w:p>
+    <w:p>
+      <w:pPr>
+        <w:rPr>
+          <w:lang w:val="de-DE"/>
+        </w:rPr>
+      </w:pPr>
+      <w:r>
+        <w:rPr>
+          <w:lang w:val="de-DE"/>
+        </w:rPr>
+        <w:t>Entscheidungsfunktion</w:t>
+      </w:r>
+    </w:p>
+    <w:p>
+      <w:pPr>
+        <w:ind w:left="705"/>
+        <w:rPr>
+          <w:lang w:val="de-DE"/>
+        </w:rPr>
+      </w:pPr>
+      <w:r>
+        <w:rPr>
+          <w:lang w:val="de-DE"/>
+        </w:rPr>
+        <w:t xml:space="preserve">Kennzahlen bilden die Grundlage für Betriebswirtschaftliche Entscheidungen. Dabei werden Auswirkungen von Entscheidungen </w:t>
+      </w:r>
+      <w:r>
+        <w:rPr>
+          <w:lang w:val="de-DE"/>
+        </w:rPr>
+        <w:t xml:space="preserve">berechnet und präsentiert. Risiken und Chancen können durch Kennzahlen erkennt und genützt werden. Dabei können jedoch Details verloren gehen, dadurch spielt die Übersichtlichkeit eine große rolle um Interpretationen der Entscheidungsträger zu unterstützen. </w:t>
+      </w:r>
+      <w:r>
+        <w:rPr>
+          <w:highlight w:val="yellow"/>
+          <w:lang w:val="de-DE"/>
+        </w:rPr>
+        <w:t>(z.B.: Lohnt sich eine neue Maschine, kann ein Unternehmen sich noch einen Mitarbeiter leisten)</w:t>
+      </w:r>
+    </w:p>
+    <w:p>
+      <w:pPr>
+        <w:rPr>
+          <w:lang w:val="de-DE"/>
+        </w:rPr>
+      </w:pPr>
+    </w:p>
+    <w:p>
+      <w:pPr>
+        <w:rPr>
+          <w:lang w:val="de-DE"/>
+        </w:rPr>
+      </w:pPr>
+      <w:r>
+        <w:rPr>
+          <w:lang w:val="de-DE"/>
+        </w:rPr>
+        <w:t>Kontrollfunktion</w:t>
+      </w:r>
+    </w:p>
+    <w:p>
+      <w:pPr>
+        <w:ind w:left="705"/>
+        <w:rPr>
+          <w:lang w:val="de-DE"/>
+        </w:rPr>
+      </w:pPr>
+      <w:r>
+        <w:rPr>
+          <w:lang w:val="de-DE"/>
+        </w:rPr>
+        <w:t xml:space="preserve">Eine geplante Kennzahl wird mit der tatsächlichen Kennzahl verglichen (Soll-Ist-Vergleich). Stimmen diese nicht überein, </w:t>
+      </w:r>
+      <w:r>
+        <w:rPr>
+          <w:lang w:val="de-DE"/>
+        </w:rPr>
+        <w:t xml:space="preserve">muss aus der Abweichung die Ursache für die Fehlentwicklung ermittelt werden. </w:t>
+      </w:r>
+      <w:r>
+        <w:rPr>
+          <w:highlight w:val="yellow"/>
+          <w:lang w:val="de-DE"/>
+        </w:rPr>
+        <w:t>(z.B.: Geschätzter Umsatz fürs nächste Geschäftsjahr)</w:t>
+      </w:r>
+      <w:r>
+        <w:rPr>
+          <w:lang w:val="de-DE"/>
+        </w:rPr>
+        <w:t xml:space="preserve"> </w:t>
+      </w:r>
+    </w:p>
+    <w:p>
+      <w:pPr>
+        <w:rPr>
+          <w:lang w:val="de-DE"/>
+        </w:rPr>
+      </w:pPr>
+    </w:p>
+    <w:p>
+      <w:pPr>
+        <w:rPr>
+          <w:lang w:val="de-DE"/>
+        </w:rPr>
+      </w:pPr>
+      <w:r>
+        <w:rPr>
+          <w:lang w:val="de-DE"/>
+        </w:rPr>
+        <w:t>Koordinationsfunktion</w:t>
+      </w:r>
+    </w:p>
+    <w:p>
+      <w:pPr>
+        <w:ind w:left="705"/>
+        <w:rPr>
+          <w:lang w:val="de-DE"/>
+        </w:rPr>
+      </w:pPr>
+      <w:r>
+        <w:rPr>
+          <w:lang w:val="de-DE"/>
+        </w:rPr>
+        <w:t xml:space="preserve">Kennzahlen helfen bei der Durchsetzung von Entscheidungen, Koordination der verschiedenen Bereiche sowie bei der Dokumentation von Sachverhalten.                           </w:t>
+      </w:r>
+      <w:r>
+        <w:rPr>
+          <w:highlight w:val="yellow"/>
+          <w:lang w:val="de-DE"/>
+        </w:rPr>
+        <w:t>(</w:t>
+      </w:r>
+      <w:proofErr w:type="spellStart"/>
+      <w:r>
+        <w:rPr>
+          <w:highlight w:val="yellow"/>
+          <w:lang w:val="de-DE"/>
+        </w:rPr>
+        <w:t>z.B</w:t>
+      </w:r>
+      <w:proofErr w:type="spellEnd"/>
+      <w:r>
+        <w:rPr>
+          <w:highlight w:val="yellow"/>
+          <w:lang w:val="de-DE"/>
+        </w:rPr>
+        <w:t>: Die Maschine wird unbedingt gebraucht</w:t>
+      </w:r>
+      <w:r>
+        <w:rPr>
+          <w:highlight w:val="yellow"/>
+          <w:lang w:val="de-DE"/>
+        </w:rPr>
+        <w:t xml:space="preserve"> da die Nachfrage für unser Produkt kontinuierlich steigt</w:t>
+      </w:r>
+      <w:r>
+        <w:rPr>
+          <w:highlight w:val="yellow"/>
+          <w:lang w:val="de-DE"/>
+        </w:rPr>
+        <w:t>, und dafür wird auch ein neuer Mitarbeiter benötigt. Und wie diese Kennzahl es belegt, können wir uns beides Leisten)</w:t>
+      </w:r>
+      <w:r>
+        <w:rPr>
           <w:lang w:val="de-DE"/>
         </w:rPr>
         <w:t>.</w:t>
@@ -205,256 +445,553 @@
     </w:p>
     <w:p>
       <w:pPr>
-        <w:pStyle w:val="ListParagraph"/>
-        <w:numPr>
-          <w:ilvl w:val="0"/>
-          <w:numId w:val="2"/>
-        </w:numPr>
-        <w:rPr>
-          <w:u w:val="single"/>
-          <w:lang w:val="de-DE"/>
-        </w:rPr>
-      </w:pPr>
-      <w:r>
-        <w:rPr>
-          <w:u w:val="single"/>
-          <w:lang w:val="de-DE"/>
-        </w:rPr>
-        <w:t>Vermögens- &amp; Kapitalstruktur</w:t>
-      </w:r>
-    </w:p>
-    <w:p>
-      <w:pPr>
-        <w:pStyle w:val="ListParagraph"/>
-        <w:numPr>
-          <w:ilvl w:val="1"/>
-          <w:numId w:val="2"/>
-        </w:numPr>
-        <w:rPr>
-          <w:lang w:val="de-DE"/>
-        </w:rPr>
-      </w:pPr>
-      <w:r>
-        <w:rPr>
-          <w:lang w:val="de-DE"/>
-        </w:rPr>
-        <w:t>Anlagenintensität</w:t>
-      </w:r>
-    </w:p>
-    <w:p>
-      <w:pPr>
-        <w:pStyle w:val="ListParagraph"/>
-        <w:numPr>
-          <w:ilvl w:val="1"/>
-          <w:numId w:val="2"/>
-        </w:numPr>
-        <w:rPr>
-          <w:lang w:val="de-DE"/>
-        </w:rPr>
-      </w:pPr>
-      <w:r>
-        <w:rPr>
-          <w:lang w:val="de-DE"/>
-        </w:rPr>
-        <w:t>Umlaufintensität</w:t>
-      </w:r>
-    </w:p>
-    <w:p>
-      <w:pPr>
-        <w:pStyle w:val="ListParagraph"/>
-        <w:numPr>
-          <w:ilvl w:val="1"/>
-          <w:numId w:val="2"/>
-        </w:numPr>
-        <w:rPr>
-          <w:lang w:val="de-DE"/>
-        </w:rPr>
-      </w:pPr>
-      <w:r>
-        <w:rPr>
-          <w:lang w:val="de-DE"/>
-        </w:rPr>
-        <w:t>Eigenkapitalquote</w:t>
-      </w:r>
-    </w:p>
-    <w:p>
-      <w:pPr>
-        <w:pStyle w:val="ListParagraph"/>
-        <w:numPr>
-          <w:ilvl w:val="1"/>
-          <w:numId w:val="2"/>
-        </w:numPr>
-        <w:rPr>
-          <w:lang w:val="de-DE"/>
-        </w:rPr>
-      </w:pPr>
-      <w:r>
-        <w:rPr>
-          <w:lang w:val="de-DE"/>
-        </w:rPr>
-        <w:t>Verschuldungsgrad</w:t>
-      </w:r>
-    </w:p>
-    <w:p>
-      <w:pPr>
-        <w:pStyle w:val="ListParagraph"/>
-        <w:ind w:left="1440"/>
-        <w:rPr>
-          <w:lang w:val="de-DE"/>
-        </w:rPr>
-      </w:pPr>
-    </w:p>
-    <w:p>
-      <w:pPr>
-        <w:pStyle w:val="ListParagraph"/>
-        <w:numPr>
-          <w:ilvl w:val="0"/>
-          <w:numId w:val="2"/>
-        </w:numPr>
-        <w:rPr>
-          <w:u w:val="single"/>
-          <w:lang w:val="de-DE"/>
-        </w:rPr>
-      </w:pPr>
-      <w:r>
-        <w:rPr>
-          <w:u w:val="single"/>
-          <w:lang w:val="de-DE"/>
-        </w:rPr>
-        <w:t>Finanzlage</w:t>
-      </w:r>
-    </w:p>
-    <w:p>
-      <w:pPr>
-        <w:pStyle w:val="ListParagraph"/>
-        <w:numPr>
-          <w:ilvl w:val="1"/>
-          <w:numId w:val="2"/>
-        </w:numPr>
-        <w:rPr>
-          <w:lang w:val="de-DE"/>
-        </w:rPr>
-      </w:pPr>
-      <w:r>
-        <w:rPr>
-          <w:lang w:val="de-DE"/>
-        </w:rPr>
-        <w:t>Working Capital</w:t>
-      </w:r>
-    </w:p>
-    <w:p>
-      <w:pPr>
-        <w:pStyle w:val="ListParagraph"/>
-        <w:numPr>
-          <w:ilvl w:val="1"/>
-          <w:numId w:val="2"/>
-        </w:numPr>
-        <w:rPr>
-          <w:lang w:val="de-DE"/>
-        </w:rPr>
-      </w:pPr>
-      <w:r>
-        <w:rPr>
-          <w:lang w:val="de-DE"/>
-        </w:rPr>
-        <w:t>Anlagendeckung</w:t>
-      </w:r>
-    </w:p>
-    <w:p>
-      <w:pPr>
-        <w:pStyle w:val="ListParagraph"/>
-        <w:numPr>
-          <w:ilvl w:val="1"/>
-          <w:numId w:val="2"/>
-        </w:numPr>
-        <w:rPr>
-          <w:lang w:val="de-DE"/>
-        </w:rPr>
-      </w:pPr>
-      <w:r>
-        <w:rPr>
-          <w:lang w:val="de-DE"/>
-        </w:rPr>
-        <w:t>Liquiditätsgrade</w:t>
-      </w:r>
-    </w:p>
-    <w:p>
-      <w:pPr>
-        <w:pStyle w:val="ListParagraph"/>
-        <w:numPr>
-          <w:ilvl w:val="1"/>
-          <w:numId w:val="2"/>
-        </w:numPr>
-        <w:rPr>
-          <w:lang w:val="de-DE"/>
-        </w:rPr>
-      </w:pPr>
-      <w:r>
-        <w:rPr>
-          <w:lang w:val="de-DE"/>
-        </w:rPr>
-        <w:t>Cashflow</w:t>
-      </w:r>
-    </w:p>
-    <w:p>
-      <w:pPr>
-        <w:pStyle w:val="ListParagraph"/>
-        <w:numPr>
-          <w:ilvl w:val="1"/>
-          <w:numId w:val="2"/>
-        </w:numPr>
-        <w:rPr>
-          <w:lang w:val="de-DE"/>
-        </w:rPr>
-      </w:pPr>
-      <w:r>
-        <w:rPr>
-          <w:lang w:val="de-DE"/>
-        </w:rPr>
-        <w:t>Selbstfinanzierungsquote</w:t>
-      </w:r>
-    </w:p>
-    <w:p>
-      <w:pPr>
-        <w:pStyle w:val="ListParagraph"/>
-        <w:numPr>
-          <w:ilvl w:val="1"/>
-          <w:numId w:val="2"/>
-        </w:numPr>
-        <w:rPr>
-          <w:lang w:val="de-DE"/>
-        </w:rPr>
-      </w:pPr>
-      <w:r>
-        <w:rPr>
-          <w:lang w:val="de-DE"/>
-        </w:rPr>
-        <w:t>Entschuldungsdauer</w:t>
-      </w:r>
-    </w:p>
-    <w:p>
-      <w:pPr>
-        <w:rPr>
-          <w:lang w:val="de-DE"/>
-        </w:rPr>
-      </w:pPr>
-    </w:p>
-    <w:p>
-      <w:pPr>
-        <w:rPr>
+        <w:rPr>
+          <w:lang w:val="de-DE"/>
+        </w:rPr>
+      </w:pPr>
+      <w:r>
+        <w:rPr>
+          <w:lang w:val="de-DE"/>
+        </w:rPr>
+        <w:lastRenderedPageBreak/>
+        <w:t>Verhaltenssteuerungsfunktion</w:t>
+      </w:r>
+    </w:p>
+    <w:p>
+      <w:pPr>
+        <w:ind w:left="705"/>
+        <w:rPr>
+          <w:lang w:val="de-DE"/>
+        </w:rPr>
+      </w:pPr>
+      <w:r>
+        <w:rPr>
+          <w:lang w:val="de-DE"/>
+        </w:rPr>
+        <w:t>Kennzahlen werden besonders in größeren Unternehmen verwendet</w:t>
+      </w:r>
+      <w:r>
+        <w:rPr>
+          <w:lang w:val="de-DE"/>
+        </w:rPr>
+        <w:t>,</w:t>
+      </w:r>
+      <w:r>
+        <w:rPr>
+          <w:lang w:val="de-DE"/>
+        </w:rPr>
+        <w:t xml:space="preserve"> um das Verhalten</w:t>
+      </w:r>
+      <w:r>
+        <w:rPr>
+          <w:lang w:val="de-DE"/>
+        </w:rPr>
+        <w:t xml:space="preserve"> </w:t>
+      </w:r>
+      <w:r>
+        <w:rPr>
+          <w:lang w:val="de-DE"/>
+        </w:rPr>
+        <w:t>de</w:t>
+      </w:r>
+      <w:r>
+        <w:rPr>
+          <w:lang w:val="de-DE"/>
+        </w:rPr>
+        <w:t>r</w:t>
+      </w:r>
+      <w:r>
+        <w:rPr>
+          <w:lang w:val="de-DE"/>
+        </w:rPr>
+        <w:t xml:space="preserve"> Arbeiter zu bestimmen. </w:t>
+      </w:r>
+      <w:r>
+        <w:rPr>
+          <w:highlight w:val="yellow"/>
+          <w:lang w:val="de-DE"/>
+        </w:rPr>
+        <w:t>(z.B.: Abteilungsleiter zu Arbeiter: Du warst im letzten Jahr 3 Wochen Krank, alle anderen waren im Durschnitt nur 3 Tage Krank)</w:t>
+      </w:r>
+    </w:p>
+    <w:p>
+      <w:pPr>
+        <w:rPr>
+          <w:lang w:val="de-DE"/>
+        </w:rPr>
+      </w:pPr>
+    </w:p>
+    <w:p>
+      <w:pPr>
+        <w:rPr>
+          <w:lang w:val="de-DE"/>
+        </w:rPr>
+      </w:pPr>
+      <w:r>
+        <w:rPr>
+          <w:lang w:val="de-DE"/>
+        </w:rPr>
+        <w:t>Vision und Strategie</w:t>
+      </w:r>
+    </w:p>
+    <w:p>
+      <w:pPr>
+        <w:ind w:left="705"/>
+        <w:rPr>
+          <w:lang w:val="de-DE"/>
+        </w:rPr>
+      </w:pPr>
+      <w:r>
+        <w:rPr>
+          <w:lang w:val="de-DE"/>
+        </w:rPr>
+        <w:t xml:space="preserve">Kennzahlensysteme bilden die Grundlage einer Vision bzw. Strategie </w:t>
+      </w:r>
+      <w:r>
+        <w:rPr>
+          <w:highlight w:val="yellow"/>
+          <w:lang w:val="de-DE"/>
+        </w:rPr>
+        <w:t xml:space="preserve">(z.B.: Im nächsten Jahr </w:t>
+      </w:r>
+      <w:bookmarkStart w:id="0" w:name="_GoBack"/>
+      <w:bookmarkEnd w:id="0"/>
+      <w:r>
+        <w:rPr>
+          <w:highlight w:val="yellow"/>
+          <w:lang w:val="de-DE"/>
+        </w:rPr>
+        <w:t>soll das Unternehmen um 10% Wachstum erreichen).</w:t>
+      </w:r>
+    </w:p>
+    <w:p>
+      <w:pPr>
+        <w:rPr>
+          <w:b/>
+          <w:bCs/>
           <w:color w:val="4472C4" w:themeColor="accent1"/>
           <w:sz w:val="28"/>
           <w:szCs w:val="28"/>
           <w:lang w:val="de-DE"/>
         </w:rPr>
       </w:pPr>
-      <w:r>
+    </w:p>
+    <w:p>
+      <w:pPr>
+        <w:rPr>
+          <w:lang w:val="de-DE"/>
+        </w:rPr>
+      </w:pPr>
+      <w:r>
+        <w:rPr>
+          <w:lang w:val="de-DE"/>
+        </w:rPr>
+        <w:t xml:space="preserve">Kennzahlen lassen sich in zwei Bereiche unterteilen. Zum einen in die </w:t>
+      </w:r>
+      <w:r>
+        <w:rPr>
+          <w:b/>
+          <w:bCs/>
+          <w:lang w:val="de-DE"/>
+        </w:rPr>
+        <w:t>finanzielle Stabilität</w:t>
+      </w:r>
+      <w:r>
+        <w:rPr>
+          <w:lang w:val="de-DE"/>
+        </w:rPr>
+        <w:t xml:space="preserve"> und zum anderen in die </w:t>
+      </w:r>
+      <w:r>
+        <w:rPr>
+          <w:b/>
+          <w:bCs/>
+          <w:lang w:val="de-DE"/>
+        </w:rPr>
+        <w:t>Ertragslage</w:t>
+      </w:r>
+      <w:r>
+        <w:rPr>
+          <w:lang w:val="de-DE"/>
+        </w:rPr>
+        <w:t>.</w:t>
+      </w:r>
+    </w:p>
+    <w:p>
+      <w:pPr>
+        <w:pStyle w:val="ListParagraph"/>
+        <w:numPr>
+          <w:ilvl w:val="0"/>
+          <w:numId w:val="1"/>
+        </w:numPr>
+        <w:rPr>
+          <w:lang w:val="de-DE"/>
+        </w:rPr>
+      </w:pPr>
+      <w:r>
+        <w:rPr>
+          <w:lang w:val="de-DE"/>
+        </w:rPr>
+        <w:t>Finanzielle Stabilität gibt Auskunft darüber, wie solide ein Unternehmen finanziert ist.</w:t>
+      </w:r>
+    </w:p>
+    <w:p>
+      <w:pPr>
+        <w:pStyle w:val="ListParagraph"/>
+        <w:numPr>
+          <w:ilvl w:val="0"/>
+          <w:numId w:val="1"/>
+        </w:numPr>
+        <w:rPr>
+          <w:lang w:val="de-DE"/>
+        </w:rPr>
+      </w:pPr>
+      <w:r>
+        <w:rPr>
+          <w:lang w:val="de-DE"/>
+        </w:rPr>
+        <w:t>Ertragslage gibt Auskunft darüber, wie gut das Unternehmen mit den verfügbaren Mitteln arbeitet.</w:t>
+      </w:r>
+    </w:p>
+    <w:p>
+      <w:pPr>
+        <w:rPr>
+          <w:lang w:val="de-DE"/>
+        </w:rPr>
+      </w:pPr>
+    </w:p>
+    <w:p>
+      <w:pPr>
         <w:rPr>
           <w:color w:val="4472C4" w:themeColor="accent1"/>
           <w:sz w:val="28"/>
           <w:szCs w:val="28"/>
           <w:lang w:val="de-DE"/>
         </w:rPr>
+      </w:pPr>
+      <w:r>
+        <w:rPr>
+          <w:color w:val="4472C4" w:themeColor="accent1"/>
+          <w:sz w:val="28"/>
+          <w:szCs w:val="28"/>
+          <w:lang w:val="de-DE"/>
+        </w:rPr>
+        <w:t>Finanziellen Stabilität</w:t>
+      </w:r>
+    </w:p>
+    <w:p>
+      <w:pPr>
+        <w:rPr>
+          <w:b/>
+          <w:bCs/>
+          <w:lang w:val="de-DE"/>
+        </w:rPr>
+      </w:pPr>
+      <w:r>
+        <w:rPr>
+          <w:lang w:val="de-DE"/>
+        </w:rPr>
+        <w:t xml:space="preserve">Lässt sich in zwei Teilbereiche unterteilen. Zum einen in </w:t>
+      </w:r>
+      <w:r>
+        <w:rPr>
+          <w:b/>
+          <w:bCs/>
+          <w:lang w:val="de-DE"/>
+        </w:rPr>
+        <w:t>Vermögens</w:t>
+      </w:r>
+      <w:r>
+        <w:rPr>
+          <w:b/>
+          <w:bCs/>
+          <w:lang w:val="de-DE"/>
+        </w:rPr>
+        <w:t>-</w:t>
+      </w:r>
+      <w:r>
+        <w:rPr>
+          <w:b/>
+          <w:bCs/>
+          <w:lang w:val="de-DE"/>
+        </w:rPr>
+        <w:t xml:space="preserve"> &amp; Kapitalstruktur </w:t>
+      </w:r>
+      <w:r>
+        <w:rPr>
+          <w:lang w:val="de-DE"/>
+        </w:rPr>
+        <w:t xml:space="preserve">und zum anderen in </w:t>
+      </w:r>
+      <w:r>
+        <w:rPr>
+          <w:b/>
+          <w:bCs/>
+          <w:lang w:val="de-DE"/>
+        </w:rPr>
+        <w:t>Finanzlage</w:t>
+      </w:r>
+      <w:r>
+        <w:rPr>
+          <w:b/>
+          <w:bCs/>
+          <w:lang w:val="de-DE"/>
+        </w:rPr>
+        <w:t>.</w:t>
+      </w:r>
+    </w:p>
+    <w:p>
+      <w:pPr>
+        <w:pStyle w:val="ListParagraph"/>
+        <w:numPr>
+          <w:ilvl w:val="0"/>
+          <w:numId w:val="2"/>
+        </w:numPr>
+        <w:rPr>
+          <w:u w:val="single"/>
+          <w:lang w:val="de-DE"/>
+        </w:rPr>
+      </w:pPr>
+      <w:r>
+        <w:rPr>
+          <w:u w:val="single"/>
+          <w:lang w:val="de-DE"/>
+        </w:rPr>
+        <w:t>Vermögens- &amp; Kapitalstruktur</w:t>
+      </w:r>
+    </w:p>
+    <w:p>
+      <w:pPr>
+        <w:pStyle w:val="ListParagraph"/>
+        <w:numPr>
+          <w:ilvl w:val="1"/>
+          <w:numId w:val="2"/>
+        </w:numPr>
+        <w:rPr>
+          <w:lang w:val="de-DE"/>
+        </w:rPr>
+      </w:pPr>
+      <w:r>
+        <w:rPr>
+          <w:lang w:val="de-DE"/>
+        </w:rPr>
+        <w:t>Anlagenintensität</w:t>
+      </w:r>
+    </w:p>
+    <w:p>
+      <w:pPr>
+        <w:pStyle w:val="ListParagraph"/>
+        <w:numPr>
+          <w:ilvl w:val="1"/>
+          <w:numId w:val="2"/>
+        </w:numPr>
+        <w:rPr>
+          <w:lang w:val="de-DE"/>
+        </w:rPr>
+      </w:pPr>
+      <w:r>
+        <w:rPr>
+          <w:lang w:val="de-DE"/>
+        </w:rPr>
+        <w:t>Umlaufintensität</w:t>
+      </w:r>
+    </w:p>
+    <w:p>
+      <w:pPr>
+        <w:pStyle w:val="ListParagraph"/>
+        <w:numPr>
+          <w:ilvl w:val="1"/>
+          <w:numId w:val="2"/>
+        </w:numPr>
+        <w:rPr>
+          <w:lang w:val="de-DE"/>
+        </w:rPr>
+      </w:pPr>
+      <w:r>
+        <w:rPr>
+          <w:lang w:val="de-DE"/>
+        </w:rPr>
+        <w:t>Eigenkapitalquote</w:t>
+      </w:r>
+    </w:p>
+    <w:p>
+      <w:pPr>
+        <w:pStyle w:val="ListParagraph"/>
+        <w:numPr>
+          <w:ilvl w:val="1"/>
+          <w:numId w:val="2"/>
+        </w:numPr>
+        <w:rPr>
+          <w:lang w:val="de-DE"/>
+        </w:rPr>
+      </w:pPr>
+      <w:r>
+        <w:rPr>
+          <w:lang w:val="de-DE"/>
+        </w:rPr>
+        <w:t>Verschuldungsgrad</w:t>
+      </w:r>
+    </w:p>
+    <w:p>
+      <w:pPr>
+        <w:pStyle w:val="ListParagraph"/>
+        <w:ind w:left="1440"/>
+        <w:rPr>
+          <w:lang w:val="de-DE"/>
+        </w:rPr>
+      </w:pPr>
+    </w:p>
+    <w:p>
+      <w:pPr>
+        <w:pStyle w:val="ListParagraph"/>
+        <w:numPr>
+          <w:ilvl w:val="0"/>
+          <w:numId w:val="2"/>
+        </w:numPr>
+        <w:rPr>
+          <w:u w:val="single"/>
+          <w:lang w:val="de-DE"/>
+        </w:rPr>
+      </w:pPr>
+      <w:r>
+        <w:rPr>
+          <w:u w:val="single"/>
+          <w:lang w:val="de-DE"/>
+        </w:rPr>
+        <w:t>Finanzlage</w:t>
+      </w:r>
+    </w:p>
+    <w:p>
+      <w:pPr>
+        <w:pStyle w:val="ListParagraph"/>
+        <w:numPr>
+          <w:ilvl w:val="1"/>
+          <w:numId w:val="2"/>
+        </w:numPr>
+        <w:rPr>
+          <w:lang w:val="de-DE"/>
+        </w:rPr>
+      </w:pPr>
+      <w:r>
+        <w:rPr>
+          <w:lang w:val="de-DE"/>
+        </w:rPr>
+        <w:t>Working Capital</w:t>
+      </w:r>
+    </w:p>
+    <w:p>
+      <w:pPr>
+        <w:pStyle w:val="ListParagraph"/>
+        <w:numPr>
+          <w:ilvl w:val="1"/>
+          <w:numId w:val="2"/>
+        </w:numPr>
+        <w:rPr>
+          <w:lang w:val="de-DE"/>
+        </w:rPr>
+      </w:pPr>
+      <w:r>
+        <w:rPr>
+          <w:lang w:val="de-DE"/>
+        </w:rPr>
+        <w:t>Anlagendeckung</w:t>
+      </w:r>
+    </w:p>
+    <w:p>
+      <w:pPr>
+        <w:pStyle w:val="ListParagraph"/>
+        <w:numPr>
+          <w:ilvl w:val="1"/>
+          <w:numId w:val="2"/>
+        </w:numPr>
+        <w:rPr>
+          <w:lang w:val="de-DE"/>
+        </w:rPr>
+      </w:pPr>
+      <w:r>
+        <w:rPr>
+          <w:lang w:val="de-DE"/>
+        </w:rPr>
+        <w:t>Liquiditätsgrade</w:t>
+      </w:r>
+    </w:p>
+    <w:p>
+      <w:pPr>
+        <w:pStyle w:val="ListParagraph"/>
+        <w:numPr>
+          <w:ilvl w:val="1"/>
+          <w:numId w:val="2"/>
+        </w:numPr>
+        <w:rPr>
+          <w:lang w:val="de-DE"/>
+        </w:rPr>
+      </w:pPr>
+      <w:r>
+        <w:rPr>
+          <w:lang w:val="de-DE"/>
+        </w:rPr>
+        <w:t>Cashflow</w:t>
+      </w:r>
+    </w:p>
+    <w:p>
+      <w:pPr>
+        <w:pStyle w:val="ListParagraph"/>
+        <w:numPr>
+          <w:ilvl w:val="1"/>
+          <w:numId w:val="2"/>
+        </w:numPr>
+        <w:rPr>
+          <w:lang w:val="de-DE"/>
+        </w:rPr>
+      </w:pPr>
+      <w:r>
+        <w:rPr>
+          <w:lang w:val="de-DE"/>
+        </w:rPr>
+        <w:t>Selbstfinanzierungsquote</w:t>
+      </w:r>
+    </w:p>
+    <w:p>
+      <w:pPr>
+        <w:pStyle w:val="ListParagraph"/>
+        <w:numPr>
+          <w:ilvl w:val="1"/>
+          <w:numId w:val="2"/>
+        </w:numPr>
+        <w:rPr>
+          <w:lang w:val="de-DE"/>
+        </w:rPr>
+      </w:pPr>
+      <w:r>
+        <w:rPr>
+          <w:lang w:val="de-DE"/>
+        </w:rPr>
+        <w:t>Entschuldungsdauer</w:t>
+      </w:r>
+    </w:p>
+    <w:p>
+      <w:pPr>
+        <w:rPr>
+          <w:lang w:val="de-DE"/>
+        </w:rPr>
+      </w:pPr>
+    </w:p>
+    <w:p>
+      <w:pPr>
+        <w:rPr>
+          <w:color w:val="4472C4" w:themeColor="accent1"/>
+          <w:sz w:val="28"/>
+          <w:szCs w:val="28"/>
+          <w:lang w:val="de-DE"/>
+        </w:rPr>
+      </w:pPr>
+      <w:r>
+        <w:rPr>
+          <w:color w:val="4472C4" w:themeColor="accent1"/>
+          <w:sz w:val="28"/>
+          <w:szCs w:val="28"/>
+          <w:lang w:val="de-DE"/>
+        </w:rPr>
         <w:t>Ertragslage</w:t>
       </w:r>
     </w:p>
@@ -584,6 +1121,7 @@
         <w:rPr>
           <w:lang w:val="de-DE"/>
         </w:rPr>
+        <w:lastRenderedPageBreak/>
         <w:t>Umsatzrentabilität</w:t>
       </w:r>
     </w:p>
@@ -744,6 +1282,119 @@
 <file path=word/numbering.xml><?xml version="1.0" encoding="utf-8"?>
 <w:numbering xmlns:wpc="http://schemas.microsoft.com/office/word/2010/wordprocessingCanvas" xmlns:cx="http://schemas.microsoft.com/office/drawing/2014/chartex" xmlns:cx1="http://schemas.microsoft.com/office/drawing/2015/9/8/chartex" xmlns:cx2="http://schemas.microsoft.com/office/drawing/2015/10/21/chartex" xmlns:cx3="http://schemas.microsoft.com/office/drawing/2016/5/9/chartex" xmlns:cx4="http://schemas.microsoft.com/office/drawing/2016/5/10/chartex" xmlns:cx5="http://schemas.microsoft.com/office/drawing/2016/5/11/chartex" xmlns:cx6="http://schemas.microsoft.com/office/drawing/2016/5/12/chartex" xmlns:cx7="http://schemas.microsoft.com/office/drawing/2016/5/13/chartex" xmlns:cx8="http://schemas.microsoft.com/office/drawing/2016/5/14/chartex" xmlns:mc="http://schemas.openxmlformats.org/markup-compatibility/2006" xmlns:aink="http://schemas.microsoft.com/office/drawing/2016/ink" xmlns:am3d="http://schemas.microsoft.com/office/drawing/2017/model3d" xmlns:o="urn:schemas-microsoft-com:office:office" xmlns:r="http://schemas.openxmlformats.org/officeDocument/2006/relationships" xmlns:m="http://schemas.openxmlformats.org/officeDocument/2006/math" xmlns:v="urn:schemas-microsoft-com:vml" xmlns:wp14="http://schemas.microsoft.com/office/word/2010/wordprocessingDrawing" xmlns:wp="http://schemas.openxmlformats.org/drawingml/2006/wordprocessingDrawing" xmlns:w10="urn:schemas-microsoft-com:office:word" xmlns:w="http://schemas.openxmlformats.org/wordprocessingml/2006/main" xmlns:w14="http://schemas.microsoft.com/office/word/2010/wordml" xmlns:w15="http://schemas.microsoft.com/office/word/2012/wordml" xmlns:w16cid="http://schemas.microsoft.com/office/word/2016/wordml/cid" xmlns:w16se="http://schemas.microsoft.com/office/word/2015/wordml/symex" xmlns:wpg="http://schemas.microsoft.com/office/word/2010/wordprocessingGroup" xmlns:wpi="http://schemas.microsoft.com/office/word/2010/wordprocessingInk" xmlns:wne="http://schemas.microsoft.com/office/word/2006/wordml" xmlns:wps="http://schemas.microsoft.com/office/word/2010/wordprocessingShape" mc:Ignorable="w14 w15 w16se w16cid wp14">
   <w:abstractNum w:abstractNumId="0" w15:restartNumberingAfterBreak="0">
+    <w:nsid w:val="0EAC1F28"/>
+    <w:multiLevelType w:val="hybridMultilevel"/>
+    <w:tmpl w:val="065432BC"/>
+    <w:lvl w:ilvl="0" w:tplc="0C070001">
+      <w:start w:val="1"/>
+      <w:numFmt w:val="bullet"/>
+      <w:lvlText w:val=""/>
+      <w:lvlJc w:val="left"/>
+      <w:pPr>
+        <w:ind w:left="720" w:hanging="360"/>
+      </w:pPr>
+      <w:rPr>
+        <w:rFonts w:ascii="Symbol" w:hAnsi="Symbol" w:hint="default"/>
+      </w:rPr>
+    </w:lvl>
+    <w:lvl w:ilvl="1" w:tplc="0C070003" w:tentative="1">
+      <w:start w:val="1"/>
+      <w:numFmt w:val="bullet"/>
+      <w:lvlText w:val="o"/>
+      <w:lvlJc w:val="left"/>
+      <w:pPr>
+        <w:ind w:left="1440" w:hanging="360"/>
+      </w:pPr>
+      <w:rPr>
+        <w:rFonts w:ascii="Courier New" w:hAnsi="Courier New" w:cs="Courier New" w:hint="default"/>
+      </w:rPr>
+    </w:lvl>
+    <w:lvl w:ilvl="2" w:tplc="0C070005" w:tentative="1">
+      <w:start w:val="1"/>
+      <w:numFmt w:val="bullet"/>
+      <w:lvlText w:val=""/>
+      <w:lvlJc w:val="left"/>
+      <w:pPr>
+        <w:ind w:left="2160" w:hanging="360"/>
+      </w:pPr>
+      <w:rPr>
+        <w:rFonts w:ascii="Wingdings" w:hAnsi="Wingdings" w:hint="default"/>
+      </w:rPr>
+    </w:lvl>
+    <w:lvl w:ilvl="3" w:tplc="0C070001" w:tentative="1">
+      <w:start w:val="1"/>
+      <w:numFmt w:val="bullet"/>
+      <w:lvlText w:val=""/>
+      <w:lvlJc w:val="left"/>
+      <w:pPr>
+        <w:ind w:left="2880" w:hanging="360"/>
+      </w:pPr>
+      <w:rPr>
+        <w:rFonts w:ascii="Symbol" w:hAnsi="Symbol" w:hint="default"/>
+      </w:rPr>
+    </w:lvl>
+    <w:lvl w:ilvl="4" w:tplc="0C070003" w:tentative="1">
+      <w:start w:val="1"/>
+      <w:numFmt w:val="bullet"/>
+      <w:lvlText w:val="o"/>
+      <w:lvlJc w:val="left"/>
+      <w:pPr>
+        <w:ind w:left="3600" w:hanging="360"/>
+      </w:pPr>
+      <w:rPr>
+        <w:rFonts w:ascii="Courier New" w:hAnsi="Courier New" w:cs="Courier New" w:hint="default"/>
+      </w:rPr>
+    </w:lvl>
+    <w:lvl w:ilvl="5" w:tplc="0C070005" w:tentative="1">
+      <w:start w:val="1"/>
+      <w:numFmt w:val="bullet"/>
+      <w:lvlText w:val=""/>
+      <w:lvlJc w:val="left"/>
+      <w:pPr>
+        <w:ind w:left="4320" w:hanging="360"/>
+      </w:pPr>
+      <w:rPr>
+        <w:rFonts w:ascii="Wingdings" w:hAnsi="Wingdings" w:hint="default"/>
+      </w:rPr>
+    </w:lvl>
+    <w:lvl w:ilvl="6" w:tplc="0C070001" w:tentative="1">
+      <w:start w:val="1"/>
+      <w:numFmt w:val="bullet"/>
+      <w:lvlText w:val=""/>
+      <w:lvlJc w:val="left"/>
+      <w:pPr>
+        <w:ind w:left="5040" w:hanging="360"/>
+      </w:pPr>
+      <w:rPr>
+        <w:rFonts w:ascii="Symbol" w:hAnsi="Symbol" w:hint="default"/>
+      </w:rPr>
+    </w:lvl>
+    <w:lvl w:ilvl="7" w:tplc="0C070003" w:tentative="1">
+      <w:start w:val="1"/>
+      <w:numFmt w:val="bullet"/>
+      <w:lvlText w:val="o"/>
+      <w:lvlJc w:val="left"/>
+      <w:pPr>
+        <w:ind w:left="5760" w:hanging="360"/>
+      </w:pPr>
+      <w:rPr>
+        <w:rFonts w:ascii="Courier New" w:hAnsi="Courier New" w:cs="Courier New" w:hint="default"/>
+      </w:rPr>
+    </w:lvl>
+    <w:lvl w:ilvl="8" w:tplc="0C070005" w:tentative="1">
+      <w:start w:val="1"/>
+      <w:numFmt w:val="bullet"/>
+      <w:lvlText w:val=""/>
+      <w:lvlJc w:val="left"/>
+      <w:pPr>
+        <w:ind w:left="6480" w:hanging="360"/>
+      </w:pPr>
+      <w:rPr>
+        <w:rFonts w:ascii="Wingdings" w:hAnsi="Wingdings" w:hint="default"/>
+      </w:rPr>
+    </w:lvl>
+  </w:abstractNum>
+  <w:abstractNum w:abstractNumId="1" w15:restartNumberingAfterBreak="0">
     <w:nsid w:val="15232730"/>
     <w:multiLevelType w:val="hybridMultilevel"/>
     <w:tmpl w:val="304406C8"/>
@@ -856,7 +1507,233 @@
       </w:rPr>
     </w:lvl>
   </w:abstractNum>
-  <w:abstractNum w:abstractNumId="1" w15:restartNumberingAfterBreak="0">
+  <w:abstractNum w:abstractNumId="2" w15:restartNumberingAfterBreak="0">
+    <w:nsid w:val="2B7B5826"/>
+    <w:multiLevelType w:val="hybridMultilevel"/>
+    <w:tmpl w:val="D862BAAC"/>
+    <w:lvl w:ilvl="0" w:tplc="0C070001">
+      <w:start w:val="1"/>
+      <w:numFmt w:val="bullet"/>
+      <w:lvlText w:val=""/>
+      <w:lvlJc w:val="left"/>
+      <w:pPr>
+        <w:ind w:left="720" w:hanging="360"/>
+      </w:pPr>
+      <w:rPr>
+        <w:rFonts w:ascii="Symbol" w:hAnsi="Symbol" w:hint="default"/>
+      </w:rPr>
+    </w:lvl>
+    <w:lvl w:ilvl="1" w:tplc="0C070003">
+      <w:start w:val="1"/>
+      <w:numFmt w:val="bullet"/>
+      <w:lvlText w:val="o"/>
+      <w:lvlJc w:val="left"/>
+      <w:pPr>
+        <w:ind w:left="1440" w:hanging="360"/>
+      </w:pPr>
+      <w:rPr>
+        <w:rFonts w:ascii="Courier New" w:hAnsi="Courier New" w:cs="Courier New" w:hint="default"/>
+      </w:rPr>
+    </w:lvl>
+    <w:lvl w:ilvl="2" w:tplc="0C070005" w:tentative="1">
+      <w:start w:val="1"/>
+      <w:numFmt w:val="bullet"/>
+      <w:lvlText w:val=""/>
+      <w:lvlJc w:val="left"/>
+      <w:pPr>
+        <w:ind w:left="2160" w:hanging="360"/>
+      </w:pPr>
+      <w:rPr>
+        <w:rFonts w:ascii="Wingdings" w:hAnsi="Wingdings" w:hint="default"/>
+      </w:rPr>
+    </w:lvl>
+    <w:lvl w:ilvl="3" w:tplc="0C070001" w:tentative="1">
+      <w:start w:val="1"/>
+      <w:numFmt w:val="bullet"/>
+      <w:lvlText w:val=""/>
+      <w:lvlJc w:val="left"/>
+      <w:pPr>
+        <w:ind w:left="2880" w:hanging="360"/>
+      </w:pPr>
+      <w:rPr>
+        <w:rFonts w:ascii="Symbol" w:hAnsi="Symbol" w:hint="default"/>
+      </w:rPr>
+    </w:lvl>
+    <w:lvl w:ilvl="4" w:tplc="0C070003" w:tentative="1">
+      <w:start w:val="1"/>
+      <w:numFmt w:val="bullet"/>
+      <w:lvlText w:val="o"/>
+      <w:lvlJc w:val="left"/>
+      <w:pPr>
+        <w:ind w:left="3600" w:hanging="360"/>
+      </w:pPr>
+      <w:rPr>
+        <w:rFonts w:ascii="Courier New" w:hAnsi="Courier New" w:cs="Courier New" w:hint="default"/>
+      </w:rPr>
+    </w:lvl>
+    <w:lvl w:ilvl="5" w:tplc="0C070005" w:tentative="1">
+      <w:start w:val="1"/>
+      <w:numFmt w:val="bullet"/>
+      <w:lvlText w:val=""/>
+      <w:lvlJc w:val="left"/>
+      <w:pPr>
+        <w:ind w:left="4320" w:hanging="360"/>
+      </w:pPr>
+      <w:rPr>
+        <w:rFonts w:ascii="Wingdings" w:hAnsi="Wingdings" w:hint="default"/>
+      </w:rPr>
+    </w:lvl>
+    <w:lvl w:ilvl="6" w:tplc="0C070001" w:tentative="1">
+      <w:start w:val="1"/>
+      <w:numFmt w:val="bullet"/>
+      <w:lvlText w:val=""/>
+      <w:lvlJc w:val="left"/>
+      <w:pPr>
+        <w:ind w:left="5040" w:hanging="360"/>
+      </w:pPr>
+      <w:rPr>
+        <w:rFonts w:ascii="Symbol" w:hAnsi="Symbol" w:hint="default"/>
+      </w:rPr>
+    </w:lvl>
+    <w:lvl w:ilvl="7" w:tplc="0C070003" w:tentative="1">
+      <w:start w:val="1"/>
+      <w:numFmt w:val="bullet"/>
+      <w:lvlText w:val="o"/>
+      <w:lvlJc w:val="left"/>
+      <w:pPr>
+        <w:ind w:left="5760" w:hanging="360"/>
+      </w:pPr>
+      <w:rPr>
+        <w:rFonts w:ascii="Courier New" w:hAnsi="Courier New" w:cs="Courier New" w:hint="default"/>
+      </w:rPr>
+    </w:lvl>
+    <w:lvl w:ilvl="8" w:tplc="0C070005" w:tentative="1">
+      <w:start w:val="1"/>
+      <w:numFmt w:val="bullet"/>
+      <w:lvlText w:val=""/>
+      <w:lvlJc w:val="left"/>
+      <w:pPr>
+        <w:ind w:left="6480" w:hanging="360"/>
+      </w:pPr>
+      <w:rPr>
+        <w:rFonts w:ascii="Wingdings" w:hAnsi="Wingdings" w:hint="default"/>
+      </w:rPr>
+    </w:lvl>
+  </w:abstractNum>
+  <w:abstractNum w:abstractNumId="3" w15:restartNumberingAfterBreak="0">
+    <w:nsid w:val="48C20DFA"/>
+    <w:multiLevelType w:val="hybridMultilevel"/>
+    <w:tmpl w:val="C10EBB36"/>
+    <w:lvl w:ilvl="0" w:tplc="0C070001">
+      <w:start w:val="1"/>
+      <w:numFmt w:val="bullet"/>
+      <w:lvlText w:val=""/>
+      <w:lvlJc w:val="left"/>
+      <w:pPr>
+        <w:ind w:left="720" w:hanging="360"/>
+      </w:pPr>
+      <w:rPr>
+        <w:rFonts w:ascii="Symbol" w:hAnsi="Symbol" w:hint="default"/>
+      </w:rPr>
+    </w:lvl>
+    <w:lvl w:ilvl="1" w:tplc="0C070003">
+      <w:start w:val="1"/>
+      <w:numFmt w:val="bullet"/>
+      <w:lvlText w:val="o"/>
+      <w:lvlJc w:val="left"/>
+      <w:pPr>
+        <w:ind w:left="1440" w:hanging="360"/>
+      </w:pPr>
+      <w:rPr>
+        <w:rFonts w:ascii="Courier New" w:hAnsi="Courier New" w:cs="Courier New" w:hint="default"/>
+      </w:rPr>
+    </w:lvl>
+    <w:lvl w:ilvl="2" w:tplc="0C070005" w:tentative="1">
+      <w:start w:val="1"/>
+      <w:numFmt w:val="bullet"/>
+      <w:lvlText w:val=""/>
+      <w:lvlJc w:val="left"/>
+      <w:pPr>
+        <w:ind w:left="2160" w:hanging="360"/>
+      </w:pPr>
+      <w:rPr>
+        <w:rFonts w:ascii="Wingdings" w:hAnsi="Wingdings" w:hint="default"/>
+      </w:rPr>
+    </w:lvl>
+    <w:lvl w:ilvl="3" w:tplc="0C070001" w:tentative="1">
+      <w:start w:val="1"/>
+      <w:numFmt w:val="bullet"/>
+      <w:lvlText w:val=""/>
+      <w:lvlJc w:val="left"/>
+      <w:pPr>
+        <w:ind w:left="2880" w:hanging="360"/>
+      </w:pPr>
+      <w:rPr>
+        <w:rFonts w:ascii="Symbol" w:hAnsi="Symbol" w:hint="default"/>
+      </w:rPr>
+    </w:lvl>
+    <w:lvl w:ilvl="4" w:tplc="0C070003" w:tentative="1">
+      <w:start w:val="1"/>
+      <w:numFmt w:val="bullet"/>
+      <w:lvlText w:val="o"/>
+      <w:lvlJc w:val="left"/>
+      <w:pPr>
+        <w:ind w:left="3600" w:hanging="360"/>
+      </w:pPr>
+      <w:rPr>
+        <w:rFonts w:ascii="Courier New" w:hAnsi="Courier New" w:cs="Courier New" w:hint="default"/>
+      </w:rPr>
+    </w:lvl>
+    <w:lvl w:ilvl="5" w:tplc="0C070005" w:tentative="1">
+      <w:start w:val="1"/>
+      <w:numFmt w:val="bullet"/>
+      <w:lvlText w:val=""/>
+      <w:lvlJc w:val="left"/>
+      <w:pPr>
+        <w:ind w:left="4320" w:hanging="360"/>
+      </w:pPr>
+      <w:rPr>
+        <w:rFonts w:ascii="Wingdings" w:hAnsi="Wingdings" w:hint="default"/>
+      </w:rPr>
+    </w:lvl>
+    <w:lvl w:ilvl="6" w:tplc="0C070001" w:tentative="1">
+      <w:start w:val="1"/>
+      <w:numFmt w:val="bullet"/>
+      <w:lvlText w:val=""/>
+      <w:lvlJc w:val="left"/>
+      <w:pPr>
+        <w:ind w:left="5040" w:hanging="360"/>
+      </w:pPr>
+      <w:rPr>
+        <w:rFonts w:ascii="Symbol" w:hAnsi="Symbol" w:hint="default"/>
+      </w:rPr>
+    </w:lvl>
+    <w:lvl w:ilvl="7" w:tplc="0C070003" w:tentative="1">
+      <w:start w:val="1"/>
+      <w:numFmt w:val="bullet"/>
+      <w:lvlText w:val="o"/>
+      <w:lvlJc w:val="left"/>
+      <w:pPr>
+        <w:ind w:left="5760" w:hanging="360"/>
+      </w:pPr>
+      <w:rPr>
+        <w:rFonts w:ascii="Courier New" w:hAnsi="Courier New" w:cs="Courier New" w:hint="default"/>
+      </w:rPr>
+    </w:lvl>
+    <w:lvl w:ilvl="8" w:tplc="0C070005" w:tentative="1">
+      <w:start w:val="1"/>
+      <w:numFmt w:val="bullet"/>
+      <w:lvlText w:val=""/>
+      <w:lvlJc w:val="left"/>
+      <w:pPr>
+        <w:ind w:left="6480" w:hanging="360"/>
+      </w:pPr>
+      <w:rPr>
+        <w:rFonts w:ascii="Wingdings" w:hAnsi="Wingdings" w:hint="default"/>
+      </w:rPr>
+    </w:lvl>
+  </w:abstractNum>
+  <w:abstractNum w:abstractNumId="4" w15:restartNumberingAfterBreak="0">
     <w:nsid w:val="57DD751C"/>
     <w:multiLevelType w:val="hybridMultilevel"/>
     <w:tmpl w:val="0C684DBE"/>
@@ -969,7 +1846,7 @@
       </w:rPr>
     </w:lvl>
   </w:abstractNum>
-  <w:abstractNum w:abstractNumId="2" w15:restartNumberingAfterBreak="0">
+  <w:abstractNum w:abstractNumId="5" w15:restartNumberingAfterBreak="0">
     <w:nsid w:val="68874A16"/>
     <w:multiLevelType w:val="hybridMultilevel"/>
     <w:tmpl w:val="C78A7272"/>
@@ -1083,13 +1960,22 @@
     </w:lvl>
   </w:abstractNum>
   <w:num w:numId="1">
+    <w:abstractNumId w:val="4"/>
+  </w:num>
+  <w:num w:numId="2">
+    <w:abstractNumId w:val="5"/>
+  </w:num>
+  <w:num w:numId="3">
     <w:abstractNumId w:val="1"/>
   </w:num>
-  <w:num w:numId="2">
+  <w:num w:numId="4">
+    <w:abstractNumId w:val="3"/>
+  </w:num>
+  <w:num w:numId="5">
+    <w:abstractNumId w:val="0"/>
+  </w:num>
+  <w:num w:numId="6">
     <w:abstractNumId w:val="2"/>
-  </w:num>
-  <w:num w:numId="3">
-    <w:abstractNumId w:val="0"/>
   </w:num>
 </w:numbering>
 </file>

</xml_diff>

<commit_message>
Formeln der Kennzahlen hinzugefügt
</commit_message>
<xml_diff>
--- a/Kennzahlen.docx
+++ b/Kennzahlen.docx
@@ -66,6 +66,20 @@
         </w:rPr>
         <w:t xml:space="preserve">n- und Schwächen Ermittlung, Problemerkennung, Informationsgewinnung zum Soll-Ist-Vergleich, zur Dokumentation und Koordination wichtiger Sachverhalte im Unternehmen. Kennzahlen haben den Zweck, aus vielen Informationen das Wesentliche zu repräsentieren. </w:t>
       </w:r>
+      <w:r>
+        <w:rPr>
+          <w:lang w:val="de-DE"/>
+        </w:rPr>
+        <w:t xml:space="preserve"> Kennzahlen sind </w:t>
+      </w:r>
+      <w:r>
+        <w:rPr>
+          <w:lang w:val="de-DE"/>
+        </w:rPr>
+        <w:t>nur im Vergleich aussagekräftig (Soll-Ist-Vergleich, Branchenvergleich).</w:t>
+      </w:r>
+      <w:bookmarkStart w:id="0" w:name="_GoBack"/>
+      <w:bookmarkEnd w:id="0"/>
     </w:p>
     <w:p>
       <w:pPr>
@@ -404,57 +418,125 @@
           <w:highlight w:val="yellow"/>
           <w:lang w:val="de-DE"/>
         </w:rPr>
-        <w:t>(</w:t>
-      </w:r>
-      <w:proofErr w:type="spellStart"/>
+        <w:t>(z.B: Die Maschine wird unbedingt gebraucht</w:t>
+      </w:r>
       <w:r>
         <w:rPr>
           <w:highlight w:val="yellow"/>
           <w:lang w:val="de-DE"/>
         </w:rPr>
-        <w:t>z.B</w:t>
-      </w:r>
-      <w:proofErr w:type="spellEnd"/>
+        <w:t xml:space="preserve"> da die Nachfrage für unser Produkt </w:t>
+      </w:r>
       <w:r>
         <w:rPr>
           <w:highlight w:val="yellow"/>
           <w:lang w:val="de-DE"/>
         </w:rPr>
-        <w:t>: Die Maschine wird unbedingt gebraucht</w:t>
+        <w:lastRenderedPageBreak/>
+        <w:t>kontinuierlich steigt</w:t>
       </w:r>
       <w:r>
         <w:rPr>
           <w:highlight w:val="yellow"/>
           <w:lang w:val="de-DE"/>
         </w:rPr>
-        <w:t xml:space="preserve"> da die Nachfrage für unser Produkt kontinuierlich steigt</w:t>
+        <w:t>, und dafür wird auch ein neuer Mitarbeiter benötigt. Und wie diese Kennzahl es belegt, können wir uns beides Leisten)</w:t>
+      </w:r>
+      <w:r>
+        <w:rPr>
+          <w:lang w:val="de-DE"/>
+        </w:rPr>
+        <w:t>.</w:t>
+      </w:r>
+    </w:p>
+    <w:p>
+      <w:pPr>
+        <w:rPr>
+          <w:lang w:val="de-DE"/>
+        </w:rPr>
+      </w:pPr>
+      <w:r>
+        <w:rPr>
+          <w:lang w:val="de-DE"/>
+        </w:rPr>
+        <w:t>Verhaltenssteuerungsfunktion</w:t>
+      </w:r>
+    </w:p>
+    <w:p>
+      <w:pPr>
+        <w:ind w:left="705"/>
+        <w:rPr>
+          <w:lang w:val="de-DE"/>
+        </w:rPr>
+      </w:pPr>
+      <w:r>
+        <w:rPr>
+          <w:lang w:val="de-DE"/>
+        </w:rPr>
+        <w:t>Kennzahlen werden besonders in größeren Unternehmen verwendet</w:t>
+      </w:r>
+      <w:r>
+        <w:rPr>
+          <w:lang w:val="de-DE"/>
+        </w:rPr>
+        <w:t>,</w:t>
+      </w:r>
+      <w:r>
+        <w:rPr>
+          <w:lang w:val="de-DE"/>
+        </w:rPr>
+        <w:t xml:space="preserve"> um das Verhalten</w:t>
+      </w:r>
+      <w:r>
+        <w:rPr>
+          <w:lang w:val="de-DE"/>
+        </w:rPr>
+        <w:t xml:space="preserve"> </w:t>
+      </w:r>
+      <w:r>
+        <w:rPr>
+          <w:lang w:val="de-DE"/>
+        </w:rPr>
+        <w:t>de</w:t>
+      </w:r>
+      <w:r>
+        <w:rPr>
+          <w:lang w:val="de-DE"/>
+        </w:rPr>
+        <w:t>r</w:t>
+      </w:r>
+      <w:r>
+        <w:rPr>
+          <w:lang w:val="de-DE"/>
+        </w:rPr>
+        <w:t xml:space="preserve"> Arbeiter zu bestimmen. </w:t>
       </w:r>
       <w:r>
         <w:rPr>
           <w:highlight w:val="yellow"/>
           <w:lang w:val="de-DE"/>
         </w:rPr>
-        <w:t>, und dafür wird auch ein neuer Mitarbeiter benötigt. Und wie diese Kennzahl es belegt, können wir uns beides Leisten)</w:t>
-      </w:r>
-      <w:r>
-        <w:rPr>
-          <w:lang w:val="de-DE"/>
-        </w:rPr>
-        <w:t>.</w:t>
-      </w:r>
-    </w:p>
-    <w:p>
-      <w:pPr>
-        <w:rPr>
-          <w:lang w:val="de-DE"/>
-        </w:rPr>
-      </w:pPr>
-      <w:r>
-        <w:rPr>
-          <w:lang w:val="de-DE"/>
-        </w:rPr>
-        <w:lastRenderedPageBreak/>
-        <w:t>Verhaltenssteuerungsfunktion</w:t>
+        <w:t>(z.B.: Abteilungsleiter zu Arbeiter: Du warst im letzten Jahr 3 Wochen Krank, alle anderen waren im Durschnitt nur 3 Tage Krank)</w:t>
+      </w:r>
+    </w:p>
+    <w:p>
+      <w:pPr>
+        <w:rPr>
+          <w:lang w:val="de-DE"/>
+        </w:rPr>
+      </w:pPr>
+    </w:p>
+    <w:p>
+      <w:pPr>
+        <w:rPr>
+          <w:lang w:val="de-DE"/>
+        </w:rPr>
+      </w:pPr>
+      <w:r>
+        <w:rPr>
+          <w:lang w:val="de-DE"/>
+        </w:rPr>
+        <w:t>Vision und Strategie</w:t>
       </w:r>
     </w:p>
     <w:p>
@@ -468,100 +550,14 @@
         <w:rPr>
           <w:lang w:val="de-DE"/>
         </w:rPr>
-        <w:t>Kennzahlen werden besonders in größeren Unternehmen verwendet</w:t>
-      </w:r>
-      <w:r>
-        <w:rPr>
-          <w:lang w:val="de-DE"/>
-        </w:rPr>
-        <w:t>,</w:t>
-      </w:r>
-      <w:r>
-        <w:rPr>
-          <w:lang w:val="de-DE"/>
-        </w:rPr>
-        <w:t xml:space="preserve"> um das Verhalten</w:t>
-      </w:r>
-      <w:r>
-        <w:rPr>
-          <w:lang w:val="de-DE"/>
-        </w:rPr>
-        <w:t xml:space="preserve"> </w:t>
-      </w:r>
-      <w:r>
-        <w:rPr>
-          <w:lang w:val="de-DE"/>
-        </w:rPr>
-        <w:t>de</w:t>
-      </w:r>
-      <w:r>
-        <w:rPr>
-          <w:lang w:val="de-DE"/>
-        </w:rPr>
-        <w:t>r</w:t>
-      </w:r>
-      <w:r>
-        <w:rPr>
-          <w:lang w:val="de-DE"/>
-        </w:rPr>
-        <w:t xml:space="preserve"> Arbeiter zu bestimmen. </w:t>
+        <w:t xml:space="preserve">Kennzahlensysteme bilden die Grundlage einer Vision bzw. Strategie </w:t>
       </w:r>
       <w:r>
         <w:rPr>
           <w:highlight w:val="yellow"/>
           <w:lang w:val="de-DE"/>
         </w:rPr>
-        <w:t>(z.B.: Abteilungsleiter zu Arbeiter: Du warst im letzten Jahr 3 Wochen Krank, alle anderen waren im Durschnitt nur 3 Tage Krank)</w:t>
-      </w:r>
-    </w:p>
-    <w:p>
-      <w:pPr>
-        <w:rPr>
-          <w:lang w:val="de-DE"/>
-        </w:rPr>
-      </w:pPr>
-    </w:p>
-    <w:p>
-      <w:pPr>
-        <w:rPr>
-          <w:lang w:val="de-DE"/>
-        </w:rPr>
-      </w:pPr>
-      <w:r>
-        <w:rPr>
-          <w:lang w:val="de-DE"/>
-        </w:rPr>
-        <w:t>Vision und Strategie</w:t>
-      </w:r>
-    </w:p>
-    <w:p>
-      <w:pPr>
-        <w:ind w:left="705"/>
-        <w:rPr>
-          <w:lang w:val="de-DE"/>
-        </w:rPr>
-      </w:pPr>
-      <w:r>
-        <w:rPr>
-          <w:lang w:val="de-DE"/>
-        </w:rPr>
-        <w:t xml:space="preserve">Kennzahlensysteme bilden die Grundlage einer Vision bzw. Strategie </w:t>
-      </w:r>
-      <w:r>
-        <w:rPr>
-          <w:highlight w:val="yellow"/>
-          <w:lang w:val="de-DE"/>
-        </w:rPr>
-        <w:t xml:space="preserve">(z.B.: Im nächsten Jahr </w:t>
-      </w:r>
-      <w:bookmarkStart w:id="0" w:name="_GoBack"/>
-      <w:bookmarkEnd w:id="0"/>
-      <w:r>
-        <w:rPr>
-          <w:highlight w:val="yellow"/>
-          <w:lang w:val="de-DE"/>
-        </w:rPr>
-        <w:t>soll das Unternehmen um 10% Wachstum erreichen).</w:t>
+        <w:t>(z.B.: Im nächsten Jahr soll das Unternehmen um 10% Wachstum erreichen).</w:t>
       </w:r>
     </w:p>
     <w:p>
@@ -782,6 +778,30 @@
       <w:pPr>
         <w:pStyle w:val="ListParagraph"/>
         <w:numPr>
+          <w:ilvl w:val="2"/>
+          <w:numId w:val="2"/>
+        </w:numPr>
+        <w:rPr>
+          <w:lang w:val="de-DE"/>
+        </w:rPr>
+      </w:pPr>
+      <w:r>
+        <w:rPr>
+          <w:lang w:val="de-DE"/>
+        </w:rPr>
+        <w:t>Anlagenvermögen / Gesamtvermögen</w:t>
+      </w:r>
+      <w:r>
+        <w:rPr>
+          <w:lang w:val="de-DE"/>
+        </w:rPr>
+        <w:t xml:space="preserve"> x 100</w:t>
+      </w:r>
+    </w:p>
+    <w:p>
+      <w:pPr>
+        <w:pStyle w:val="ListParagraph"/>
+        <w:numPr>
           <w:ilvl w:val="1"/>
           <w:numId w:val="2"/>
         </w:numPr>
@@ -800,6 +820,30 @@
       <w:pPr>
         <w:pStyle w:val="ListParagraph"/>
         <w:numPr>
+          <w:ilvl w:val="2"/>
+          <w:numId w:val="2"/>
+        </w:numPr>
+        <w:rPr>
+          <w:lang w:val="de-DE"/>
+        </w:rPr>
+      </w:pPr>
+      <w:r>
+        <w:rPr>
+          <w:lang w:val="de-DE"/>
+        </w:rPr>
+        <w:t>Umlaufvermögen / Gesamtvermögen</w:t>
+      </w:r>
+      <w:r>
+        <w:rPr>
+          <w:lang w:val="de-DE"/>
+        </w:rPr>
+        <w:t xml:space="preserve"> x 100</w:t>
+      </w:r>
+    </w:p>
+    <w:p>
+      <w:pPr>
+        <w:pStyle w:val="ListParagraph"/>
+        <w:numPr>
           <w:ilvl w:val="1"/>
           <w:numId w:val="2"/>
         </w:numPr>
@@ -818,6 +862,30 @@
       <w:pPr>
         <w:pStyle w:val="ListParagraph"/>
         <w:numPr>
+          <w:ilvl w:val="2"/>
+          <w:numId w:val="2"/>
+        </w:numPr>
+        <w:rPr>
+          <w:lang w:val="de-DE"/>
+        </w:rPr>
+      </w:pPr>
+      <w:r>
+        <w:rPr>
+          <w:lang w:val="de-DE"/>
+        </w:rPr>
+        <w:t>Eigenkapital / Gesamtkapital</w:t>
+      </w:r>
+      <w:r>
+        <w:rPr>
+          <w:lang w:val="de-DE"/>
+        </w:rPr>
+        <w:t xml:space="preserve"> x 100</w:t>
+      </w:r>
+    </w:p>
+    <w:p>
+      <w:pPr>
+        <w:pStyle w:val="ListParagraph"/>
+        <w:numPr>
           <w:ilvl w:val="1"/>
           <w:numId w:val="2"/>
         </w:numPr>
@@ -835,6 +903,30 @@
     <w:p>
       <w:pPr>
         <w:pStyle w:val="ListParagraph"/>
+        <w:numPr>
+          <w:ilvl w:val="2"/>
+          <w:numId w:val="2"/>
+        </w:numPr>
+        <w:rPr>
+          <w:lang w:val="de-DE"/>
+        </w:rPr>
+      </w:pPr>
+      <w:r>
+        <w:rPr>
+          <w:lang w:val="de-DE"/>
+        </w:rPr>
+        <w:t>Fremdkapital / Gesamtkapital</w:t>
+      </w:r>
+      <w:r>
+        <w:rPr>
+          <w:lang w:val="de-DE"/>
+        </w:rPr>
+        <w:t xml:space="preserve"> x 100</w:t>
+      </w:r>
+    </w:p>
+    <w:p>
+      <w:pPr>
+        <w:pStyle w:val="ListParagraph"/>
         <w:ind w:left="1440"/>
         <w:rPr>
           <w:lang w:val="de-DE"/>
@@ -883,6 +975,24 @@
       <w:pPr>
         <w:pStyle w:val="ListParagraph"/>
         <w:numPr>
+          <w:ilvl w:val="2"/>
+          <w:numId w:val="2"/>
+        </w:numPr>
+        <w:rPr>
+          <w:lang w:val="de-DE"/>
+        </w:rPr>
+      </w:pPr>
+      <w:r>
+        <w:rPr>
+          <w:lang w:val="de-DE"/>
+        </w:rPr>
+        <w:t>Umlaufvermögen – kurzfristiges Fremdkapital</w:t>
+      </w:r>
+    </w:p>
+    <w:p>
+      <w:pPr>
+        <w:pStyle w:val="ListParagraph"/>
+        <w:numPr>
           <w:ilvl w:val="1"/>
           <w:numId w:val="2"/>
         </w:numPr>
@@ -901,6 +1011,30 @@
       <w:pPr>
         <w:pStyle w:val="ListParagraph"/>
         <w:numPr>
+          <w:ilvl w:val="2"/>
+          <w:numId w:val="2"/>
+        </w:numPr>
+        <w:rPr>
+          <w:lang w:val="de-DE"/>
+        </w:rPr>
+      </w:pPr>
+      <w:r>
+        <w:rPr>
+          <w:lang w:val="de-DE"/>
+        </w:rPr>
+        <w:t>(Eigenkapital + langfristiges Fremdkapital) / Anlagenvermögen</w:t>
+      </w:r>
+      <w:r>
+        <w:rPr>
+          <w:lang w:val="de-DE"/>
+        </w:rPr>
+        <w:t xml:space="preserve"> x 100</w:t>
+      </w:r>
+    </w:p>
+    <w:p>
+      <w:pPr>
+        <w:pStyle w:val="ListParagraph"/>
+        <w:numPr>
           <w:ilvl w:val="1"/>
           <w:numId w:val="2"/>
         </w:numPr>
@@ -919,6 +1053,58 @@
       <w:pPr>
         <w:pStyle w:val="ListParagraph"/>
         <w:numPr>
+          <w:ilvl w:val="2"/>
+          <w:numId w:val="2"/>
+        </w:numPr>
+        <w:rPr>
+          <w:lang w:val="de-DE"/>
+        </w:rPr>
+      </w:pPr>
+      <w:r>
+        <w:rPr>
+          <w:lang w:val="de-DE"/>
+        </w:rPr>
+        <w:t>Liquide Mittel / kurzfristiges Fremdkapital</w:t>
+      </w:r>
+      <w:r>
+        <w:rPr>
+          <w:lang w:val="de-DE"/>
+        </w:rPr>
+        <w:t xml:space="preserve"> x 100</w:t>
+      </w:r>
+    </w:p>
+    <w:p>
+      <w:pPr>
+        <w:rPr>
+          <w:lang w:val="de-DE"/>
+        </w:rPr>
+      </w:pPr>
+    </w:p>
+    <w:p>
+      <w:pPr>
+        <w:rPr>
+          <w:lang w:val="de-DE"/>
+        </w:rPr>
+      </w:pPr>
+    </w:p>
+    <w:p>
+      <w:pPr>
+        <w:rPr>
+          <w:lang w:val="de-DE"/>
+        </w:rPr>
+      </w:pPr>
+    </w:p>
+    <w:p>
+      <w:pPr>
+        <w:rPr>
+          <w:lang w:val="de-DE"/>
+        </w:rPr>
+      </w:pPr>
+    </w:p>
+    <w:p>
+      <w:pPr>
+        <w:pStyle w:val="ListParagraph"/>
+        <w:numPr>
           <w:ilvl w:val="1"/>
           <w:numId w:val="2"/>
         </w:numPr>
@@ -935,6 +1121,107 @@
     </w:p>
     <w:p>
       <w:pPr>
+        <w:spacing w:after="0"/>
+        <w:ind w:left="1800"/>
+        <w:rPr>
+          <w:lang w:val="de-DE"/>
+        </w:rPr>
+      </w:pPr>
+      <w:r>
+        <w:rPr>
+          <w:lang w:val="de-DE"/>
+        </w:rPr>
+        <w:t>Jahresüberschuss</w:t>
+      </w:r>
+    </w:p>
+    <w:p>
+      <w:pPr>
+        <w:spacing w:after="0"/>
+        <w:ind w:left="1800"/>
+        <w:rPr>
+          <w:lang w:val="de-DE"/>
+        </w:rPr>
+      </w:pPr>
+      <w:r>
+        <w:rPr>
+          <w:lang w:val="de-DE"/>
+        </w:rPr>
+        <w:t>+Abschreibung auf Sach- und Finanzlage</w:t>
+      </w:r>
+    </w:p>
+    <w:p>
+      <w:pPr>
+        <w:spacing w:after="0"/>
+        <w:ind w:left="1800"/>
+        <w:rPr>
+          <w:lang w:val="de-DE"/>
+        </w:rPr>
+      </w:pPr>
+      <w:r>
+        <w:rPr>
+          <w:lang w:val="de-DE"/>
+        </w:rPr>
+        <w:t>+Zuweisung zu langfristigen Rückstellungen</w:t>
+      </w:r>
+    </w:p>
+    <w:p>
+      <w:pPr>
+        <w:spacing w:after="0"/>
+        <w:ind w:left="1800"/>
+        <w:rPr>
+          <w:lang w:val="de-DE"/>
+        </w:rPr>
+      </w:pPr>
+      <w:r>
+        <w:rPr>
+          <w:lang w:val="de-DE"/>
+        </w:rPr>
+        <w:t>-Auflösung langfristiger Rückstellungen</w:t>
+      </w:r>
+    </w:p>
+    <w:p>
+      <w:pPr>
+        <w:spacing w:after="0"/>
+        <w:ind w:left="1800"/>
+        <w:rPr>
+          <w:strike/>
+          <w:lang w:val="de-DE"/>
+        </w:rPr>
+      </w:pPr>
+      <w:r>
+        <w:rPr>
+          <w:strike/>
+          <w:lang w:val="de-DE"/>
+        </w:rPr>
+        <w:t xml:space="preserve">                                                                        -</w:t>
+      </w:r>
+    </w:p>
+    <w:p>
+      <w:pPr>
+        <w:spacing w:after="0"/>
+        <w:ind w:left="1800"/>
+        <w:rPr>
+          <w:lang w:val="de-DE"/>
+        </w:rPr>
+      </w:pPr>
+      <w:r>
+        <w:rPr>
+          <w:lang w:val="de-DE"/>
+        </w:rPr>
+        <w:t>Cashflow (vor oder nach Steuer)</w:t>
+      </w:r>
+    </w:p>
+    <w:p>
+      <w:pPr>
+        <w:spacing w:after="0"/>
+        <w:ind w:left="1800"/>
+        <w:rPr>
+          <w:lang w:val="de-DE"/>
+        </w:rPr>
+      </w:pPr>
+    </w:p>
+    <w:p>
+      <w:pPr>
         <w:pStyle w:val="ListParagraph"/>
         <w:numPr>
           <w:ilvl w:val="1"/>
@@ -955,6 +1242,24 @@
       <w:pPr>
         <w:pStyle w:val="ListParagraph"/>
         <w:numPr>
+          <w:ilvl w:val="2"/>
+          <w:numId w:val="2"/>
+        </w:numPr>
+        <w:rPr>
+          <w:lang w:val="de-DE"/>
+        </w:rPr>
+      </w:pPr>
+      <w:r>
+        <w:rPr>
+          <w:lang w:val="de-DE"/>
+        </w:rPr>
+        <w:t>Cashflow / Investition x 100</w:t>
+      </w:r>
+    </w:p>
+    <w:p>
+      <w:pPr>
+        <w:pStyle w:val="ListParagraph"/>
+        <w:numPr>
           <w:ilvl w:val="1"/>
           <w:numId w:val="2"/>
         </w:numPr>
@@ -967,6 +1272,24 @@
           <w:lang w:val="de-DE"/>
         </w:rPr>
         <w:t>Entschuldungsdauer</w:t>
+      </w:r>
+    </w:p>
+    <w:p>
+      <w:pPr>
+        <w:pStyle w:val="ListParagraph"/>
+        <w:numPr>
+          <w:ilvl w:val="2"/>
+          <w:numId w:val="2"/>
+        </w:numPr>
+        <w:rPr>
+          <w:lang w:val="de-DE"/>
+        </w:rPr>
+      </w:pPr>
+      <w:r>
+        <w:rPr>
+          <w:lang w:val="de-DE"/>
+        </w:rPr>
+        <w:t>Fremdkapital – liquide Mittel / Cashflow</w:t>
       </w:r>
     </w:p>
     <w:p>
@@ -1088,6 +1411,26 @@
       <w:pPr>
         <w:pStyle w:val="ListParagraph"/>
         <w:numPr>
+          <w:ilvl w:val="2"/>
+          <w:numId w:val="3"/>
+        </w:numPr>
+        <w:rPr>
+          <w:b/>
+          <w:bCs/>
+          <w:lang w:val="de-DE"/>
+        </w:rPr>
+      </w:pPr>
+      <w:r>
+        <w:rPr>
+          <w:lang w:val="de-DE"/>
+        </w:rPr>
+        <w:t>Waren- bzw. Materialeinsatz / Umsatz x 100</w:t>
+      </w:r>
+    </w:p>
+    <w:p>
+      <w:pPr>
+        <w:pStyle w:val="ListParagraph"/>
+        <w:numPr>
           <w:ilvl w:val="1"/>
           <w:numId w:val="3"/>
         </w:numPr>
@@ -1108,6 +1451,26 @@
       <w:pPr>
         <w:pStyle w:val="ListParagraph"/>
         <w:numPr>
+          <w:ilvl w:val="2"/>
+          <w:numId w:val="3"/>
+        </w:numPr>
+        <w:rPr>
+          <w:b/>
+          <w:bCs/>
+          <w:lang w:val="de-DE"/>
+        </w:rPr>
+      </w:pPr>
+      <w:r>
+        <w:rPr>
+          <w:lang w:val="de-DE"/>
+        </w:rPr>
+        <w:t>Personalaufwand / Umsatz x 100</w:t>
+      </w:r>
+    </w:p>
+    <w:p>
+      <w:pPr>
+        <w:pStyle w:val="ListParagraph"/>
+        <w:numPr>
           <w:ilvl w:val="1"/>
           <w:numId w:val="3"/>
         </w:numPr>
@@ -1121,8 +1484,27 @@
         <w:rPr>
           <w:lang w:val="de-DE"/>
         </w:rPr>
-        <w:lastRenderedPageBreak/>
         <w:t>Umsatzrentabilität</w:t>
+      </w:r>
+    </w:p>
+    <w:p>
+      <w:pPr>
+        <w:pStyle w:val="ListParagraph"/>
+        <w:numPr>
+          <w:ilvl w:val="2"/>
+          <w:numId w:val="3"/>
+        </w:numPr>
+        <w:rPr>
+          <w:b/>
+          <w:bCs/>
+          <w:lang w:val="de-DE"/>
+        </w:rPr>
+      </w:pPr>
+      <w:r>
+        <w:rPr>
+          <w:lang w:val="de-DE"/>
+        </w:rPr>
+        <w:t>Jahresüberschuss / Umsatz x 100</w:t>
       </w:r>
     </w:p>
     <w:p>
@@ -1149,6 +1531,37 @@
       <w:pPr>
         <w:pStyle w:val="ListParagraph"/>
         <w:numPr>
+          <w:ilvl w:val="2"/>
+          <w:numId w:val="3"/>
+        </w:numPr>
+        <w:rPr>
+          <w:b/>
+          <w:bCs/>
+          <w:lang w:val="de-DE"/>
+        </w:rPr>
+      </w:pPr>
+      <w:r>
+        <w:rPr>
+          <w:lang w:val="de-DE"/>
+        </w:rPr>
+        <w:t>Cashflow / Umsatz x 100</w:t>
+      </w:r>
+    </w:p>
+    <w:p>
+      <w:pPr>
+        <w:pStyle w:val="ListParagraph"/>
+        <w:ind w:left="2160"/>
+        <w:rPr>
+          <w:b/>
+          <w:bCs/>
+          <w:lang w:val="de-DE"/>
+        </w:rPr>
+      </w:pPr>
+    </w:p>
+    <w:p>
+      <w:pPr>
+        <w:pStyle w:val="ListParagraph"/>
+        <w:numPr>
           <w:ilvl w:val="0"/>
           <w:numId w:val="3"/>
         </w:numPr>
@@ -1190,6 +1603,26 @@
       <w:pPr>
         <w:pStyle w:val="ListParagraph"/>
         <w:numPr>
+          <w:ilvl w:val="2"/>
+          <w:numId w:val="3"/>
+        </w:numPr>
+        <w:rPr>
+          <w:b/>
+          <w:bCs/>
+          <w:lang w:val="de-DE"/>
+        </w:rPr>
+      </w:pPr>
+      <w:r>
+        <w:rPr>
+          <w:lang w:val="de-DE"/>
+        </w:rPr>
+        <w:t>Jahresüberschuss / Eigenkapital x 100</w:t>
+      </w:r>
+    </w:p>
+    <w:p>
+      <w:pPr>
+        <w:pStyle w:val="ListParagraph"/>
+        <w:numPr>
           <w:ilvl w:val="1"/>
           <w:numId w:val="3"/>
         </w:numPr>
@@ -1210,6 +1643,26 @@
       <w:pPr>
         <w:pStyle w:val="ListParagraph"/>
         <w:numPr>
+          <w:ilvl w:val="2"/>
+          <w:numId w:val="3"/>
+        </w:numPr>
+        <w:rPr>
+          <w:b/>
+          <w:bCs/>
+          <w:lang w:val="de-DE"/>
+        </w:rPr>
+      </w:pPr>
+      <w:r>
+        <w:rPr>
+          <w:lang w:val="de-DE"/>
+        </w:rPr>
+        <w:t>Jahresüberschuss / Gesamtkapital x 100</w:t>
+      </w:r>
+    </w:p>
+    <w:p>
+      <w:pPr>
+        <w:pStyle w:val="ListParagraph"/>
+        <w:numPr>
           <w:ilvl w:val="1"/>
           <w:numId w:val="3"/>
         </w:numPr>
@@ -1230,6 +1683,37 @@
       <w:pPr>
         <w:pStyle w:val="ListParagraph"/>
         <w:numPr>
+          <w:ilvl w:val="2"/>
+          <w:numId w:val="3"/>
+        </w:numPr>
+        <w:rPr>
+          <w:b/>
+          <w:bCs/>
+          <w:lang w:val="de-DE"/>
+        </w:rPr>
+      </w:pPr>
+      <w:r>
+        <w:rPr>
+          <w:lang w:val="de-DE"/>
+        </w:rPr>
+        <w:t>Jahresüberschuss (vor oder nach Steuer) + Fremdkapitalzinsen / Gesamtkapital x 100</w:t>
+      </w:r>
+    </w:p>
+    <w:p>
+      <w:pPr>
+        <w:pStyle w:val="ListParagraph"/>
+        <w:ind w:left="2160"/>
+        <w:rPr>
+          <w:b/>
+          <w:bCs/>
+          <w:lang w:val="de-DE"/>
+        </w:rPr>
+      </w:pPr>
+    </w:p>
+    <w:p>
+      <w:pPr>
+        <w:pStyle w:val="ListParagraph"/>
+        <w:numPr>
           <w:ilvl w:val="1"/>
           <w:numId w:val="3"/>
         </w:numPr>
@@ -1245,6 +1729,329 @@
         </w:rPr>
         <w:t>Umschlagshäufigkeitskennzahlen</w:t>
       </w:r>
+    </w:p>
+    <w:p>
+      <w:pPr>
+        <w:pStyle w:val="ListParagraph"/>
+        <w:numPr>
+          <w:ilvl w:val="2"/>
+          <w:numId w:val="3"/>
+        </w:numPr>
+        <w:rPr>
+          <w:b/>
+          <w:bCs/>
+          <w:lang w:val="de-DE"/>
+        </w:rPr>
+      </w:pPr>
+      <w:r>
+        <w:rPr>
+          <w:lang w:val="de-DE"/>
+        </w:rPr>
+        <w:t>Kapitalumschlagshäufigkeit</w:t>
+      </w:r>
+    </w:p>
+    <w:p>
+      <w:pPr>
+        <w:pStyle w:val="ListParagraph"/>
+        <w:numPr>
+          <w:ilvl w:val="3"/>
+          <w:numId w:val="3"/>
+        </w:numPr>
+        <w:rPr>
+          <w:b/>
+          <w:bCs/>
+          <w:lang w:val="de-DE"/>
+        </w:rPr>
+      </w:pPr>
+      <w:r>
+        <w:rPr>
+          <w:lang w:val="de-DE"/>
+        </w:rPr>
+        <w:t>Umsatz / Gesamtkapital</w:t>
+      </w:r>
+    </w:p>
+    <w:p>
+      <w:pPr>
+        <w:pStyle w:val="ListParagraph"/>
+        <w:numPr>
+          <w:ilvl w:val="2"/>
+          <w:numId w:val="3"/>
+        </w:numPr>
+        <w:rPr>
+          <w:b/>
+          <w:bCs/>
+          <w:lang w:val="de-DE"/>
+        </w:rPr>
+      </w:pPr>
+      <w:r>
+        <w:rPr>
+          <w:lang w:val="de-DE"/>
+        </w:rPr>
+        <w:t xml:space="preserve">Lagerumschlagshäufigkeit </w:t>
+      </w:r>
+    </w:p>
+    <w:p>
+      <w:pPr>
+        <w:pStyle w:val="ListParagraph"/>
+        <w:numPr>
+          <w:ilvl w:val="3"/>
+          <w:numId w:val="3"/>
+        </w:numPr>
+        <w:rPr>
+          <w:b/>
+          <w:bCs/>
+          <w:lang w:val="de-DE"/>
+        </w:rPr>
+      </w:pPr>
+      <w:r>
+        <w:rPr>
+          <w:lang w:val="de-DE"/>
+        </w:rPr>
+        <w:t>Waren- oder Materialeinsatz / Durchschnittslager</w:t>
+      </w:r>
+    </w:p>
+    <w:p>
+      <w:pPr>
+        <w:pStyle w:val="ListParagraph"/>
+        <w:numPr>
+          <w:ilvl w:val="2"/>
+          <w:numId w:val="3"/>
+        </w:numPr>
+        <w:rPr>
+          <w:b/>
+          <w:bCs/>
+          <w:lang w:val="de-DE"/>
+        </w:rPr>
+      </w:pPr>
+      <w:r>
+        <w:rPr>
+          <w:lang w:val="de-DE"/>
+        </w:rPr>
+        <w:t>Lagerdauer</w:t>
+      </w:r>
+    </w:p>
+    <w:p>
+      <w:pPr>
+        <w:pStyle w:val="ListParagraph"/>
+        <w:numPr>
+          <w:ilvl w:val="3"/>
+          <w:numId w:val="3"/>
+        </w:numPr>
+        <w:rPr>
+          <w:b/>
+          <w:bCs/>
+          <w:lang w:val="de-DE"/>
+        </w:rPr>
+      </w:pPr>
+      <w:r>
+        <w:rPr>
+          <w:lang w:val="de-DE"/>
+        </w:rPr>
+        <w:lastRenderedPageBreak/>
+        <w:t xml:space="preserve">Durchschnittslager / </w:t>
+      </w:r>
+      <w:r>
+        <w:rPr>
+          <w:lang w:val="de-DE"/>
+        </w:rPr>
+        <w:t>Waren- oder Materialeinsatz</w:t>
+      </w:r>
+      <w:r>
+        <w:rPr>
+          <w:lang w:val="de-DE"/>
+        </w:rPr>
+        <w:t xml:space="preserve"> x 360</w:t>
+      </w:r>
+    </w:p>
+    <w:p>
+      <w:pPr>
+        <w:pStyle w:val="ListParagraph"/>
+        <w:numPr>
+          <w:ilvl w:val="2"/>
+          <w:numId w:val="3"/>
+        </w:numPr>
+        <w:rPr>
+          <w:b/>
+          <w:bCs/>
+          <w:lang w:val="de-DE"/>
+        </w:rPr>
+      </w:pPr>
+      <w:r>
+        <w:rPr>
+          <w:lang w:val="de-DE"/>
+        </w:rPr>
+        <w:t>Debitorenumschlagshäufigkeit</w:t>
+      </w:r>
+    </w:p>
+    <w:p>
+      <w:pPr>
+        <w:pStyle w:val="ListParagraph"/>
+        <w:numPr>
+          <w:ilvl w:val="3"/>
+          <w:numId w:val="3"/>
+        </w:numPr>
+        <w:rPr>
+          <w:b/>
+          <w:bCs/>
+          <w:lang w:val="de-DE"/>
+        </w:rPr>
+      </w:pPr>
+      <w:r>
+        <w:rPr>
+          <w:lang w:val="de-DE"/>
+        </w:rPr>
+        <w:t>Umsatz / durchschnittliche Lieferforderung</w:t>
+      </w:r>
+    </w:p>
+    <w:p>
+      <w:pPr>
+        <w:rPr>
+          <w:b/>
+          <w:bCs/>
+          <w:lang w:val="de-DE"/>
+        </w:rPr>
+      </w:pPr>
+    </w:p>
+    <w:p>
+      <w:pPr>
+        <w:pStyle w:val="ListParagraph"/>
+        <w:numPr>
+          <w:ilvl w:val="2"/>
+          <w:numId w:val="3"/>
+        </w:numPr>
+        <w:rPr>
+          <w:b/>
+          <w:bCs/>
+          <w:lang w:val="de-DE"/>
+        </w:rPr>
+      </w:pPr>
+      <w:r>
+        <w:rPr>
+          <w:lang w:val="de-DE"/>
+        </w:rPr>
+        <w:t>Debitorenziel</w:t>
+      </w:r>
+    </w:p>
+    <w:p>
+      <w:pPr>
+        <w:pStyle w:val="ListParagraph"/>
+        <w:numPr>
+          <w:ilvl w:val="3"/>
+          <w:numId w:val="3"/>
+        </w:numPr>
+        <w:rPr>
+          <w:b/>
+          <w:bCs/>
+          <w:lang w:val="de-DE"/>
+        </w:rPr>
+      </w:pPr>
+      <w:r>
+        <w:rPr>
+          <w:lang w:val="de-DE"/>
+        </w:rPr>
+        <w:t>Durchschnittliche Lieferforderung / Umsatz x 360</w:t>
+      </w:r>
+    </w:p>
+    <w:p>
+      <w:pPr>
+        <w:pStyle w:val="ListParagraph"/>
+        <w:numPr>
+          <w:ilvl w:val="2"/>
+          <w:numId w:val="3"/>
+        </w:numPr>
+        <w:rPr>
+          <w:b/>
+          <w:bCs/>
+          <w:lang w:val="de-DE"/>
+        </w:rPr>
+      </w:pPr>
+      <w:r>
+        <w:rPr>
+          <w:lang w:val="de-DE"/>
+        </w:rPr>
+        <w:t>Kreditorenumschlagshäufigkeit</w:t>
+      </w:r>
+    </w:p>
+    <w:p>
+      <w:pPr>
+        <w:pStyle w:val="ListParagraph"/>
+        <w:numPr>
+          <w:ilvl w:val="3"/>
+          <w:numId w:val="3"/>
+        </w:numPr>
+        <w:rPr>
+          <w:b/>
+          <w:bCs/>
+          <w:lang w:val="de-DE"/>
+        </w:rPr>
+      </w:pPr>
+      <w:r>
+        <w:rPr>
+          <w:lang w:val="de-DE"/>
+        </w:rPr>
+        <w:t>Waren- oder Materialeinsatz / durchschnittliche Lieferverbindlichkeiten</w:t>
+      </w:r>
+    </w:p>
+    <w:p>
+      <w:pPr>
+        <w:pStyle w:val="ListParagraph"/>
+        <w:numPr>
+          <w:ilvl w:val="2"/>
+          <w:numId w:val="3"/>
+        </w:numPr>
+        <w:rPr>
+          <w:b/>
+          <w:bCs/>
+          <w:lang w:val="de-DE"/>
+        </w:rPr>
+      </w:pPr>
+      <w:r>
+        <w:rPr>
+          <w:lang w:val="de-DE"/>
+        </w:rPr>
+        <w:t>Kreditorenziel</w:t>
+      </w:r>
+    </w:p>
+    <w:p>
+      <w:pPr>
+        <w:pStyle w:val="ListParagraph"/>
+        <w:numPr>
+          <w:ilvl w:val="3"/>
+          <w:numId w:val="3"/>
+        </w:numPr>
+        <w:rPr>
+          <w:b/>
+          <w:bCs/>
+          <w:lang w:val="de-DE"/>
+        </w:rPr>
+      </w:pPr>
+      <w:r>
+        <w:rPr>
+          <w:lang w:val="de-DE"/>
+        </w:rPr>
+        <w:t xml:space="preserve">Durchschnittliche Lieferverbindlichkeit / </w:t>
+      </w:r>
+      <w:r>
+        <w:rPr>
+          <w:lang w:val="de-DE"/>
+        </w:rPr>
+        <w:t>Waren- oder Materialeinsatz</w:t>
+      </w:r>
+      <w:r>
+        <w:rPr>
+          <w:lang w:val="de-DE"/>
+        </w:rPr>
+        <w:t xml:space="preserve"> x 360</w:t>
+      </w:r>
+    </w:p>
+    <w:p>
+      <w:pPr>
+        <w:rPr>
+          <w:b/>
+          <w:bCs/>
+          <w:lang w:val="de-DE"/>
+        </w:rPr>
+      </w:pPr>
     </w:p>
     <w:p>
       <w:pPr>
@@ -1422,7 +2229,7 @@
         <w:rFonts w:ascii="Courier New" w:hAnsi="Courier New" w:cs="Courier New" w:hint="default"/>
       </w:rPr>
     </w:lvl>
-    <w:lvl w:ilvl="2" w:tplc="0C070005" w:tentative="1">
+    <w:lvl w:ilvl="2" w:tplc="0C070005">
       <w:start w:val="1"/>
       <w:numFmt w:val="bullet"/>
       <w:lvlText w:val=""/>
@@ -1434,7 +2241,7 @@
         <w:rFonts w:ascii="Wingdings" w:hAnsi="Wingdings" w:hint="default"/>
       </w:rPr>
     </w:lvl>
-    <w:lvl w:ilvl="3" w:tplc="0C070001" w:tentative="1">
+    <w:lvl w:ilvl="3" w:tplc="0C070001">
       <w:start w:val="1"/>
       <w:numFmt w:val="bullet"/>
       <w:lvlText w:val=""/>
@@ -1874,7 +2681,7 @@
         <w:rFonts w:ascii="Courier New" w:hAnsi="Courier New" w:cs="Courier New" w:hint="default"/>
       </w:rPr>
     </w:lvl>
-    <w:lvl w:ilvl="2" w:tplc="0C070005" w:tentative="1">
+    <w:lvl w:ilvl="2" w:tplc="0C070005">
       <w:start w:val="1"/>
       <w:numFmt w:val="bullet"/>
       <w:lvlText w:val=""/>
@@ -1886,7 +2693,7 @@
         <w:rFonts w:ascii="Wingdings" w:hAnsi="Wingdings" w:hint="default"/>
       </w:rPr>
     </w:lvl>
-    <w:lvl w:ilvl="3" w:tplc="0C070001" w:tentative="1">
+    <w:lvl w:ilvl="3" w:tplc="0C070001">
       <w:start w:val="1"/>
       <w:numFmt w:val="bullet"/>
       <w:lvlText w:val=""/>

</xml_diff>